<commit_message>
do you love me ?
</commit_message>
<xml_diff>
--- a/decomention/doc2.docx
+++ b/decomention/doc2.docx
@@ -14,15 +14,7 @@
     </w:p>
     <w:p>
       <w:r>
-        <w:t>Most versions of Android are proprietary. The core components are taken from the Android Open Source Project (AOSP), which is free and open-source software (FOSS) primarily licensed under the Apache License. When Android is installed on devices, ability to modify the otherwise FOSS software is usually restricted, either by not providing the corresponding source code or preventing reinstallation through technical measures, rendering the installed version proprietary. Most Android devices ship with additional proprietary software pre-installed most notably Google Mobile Services (GMS</w:t>
-      </w:r>
-      <w:proofErr w:type="gramStart"/>
-      <w:r>
-        <w:t>)[</w:t>
-      </w:r>
-      <w:proofErr w:type="gramEnd"/>
-      <w:r>
-        <w:t>14] which includes core apps such as Google Chrome, the digital distribution platform Google Play, and associated Google Play Services development platform.</w:t>
+        <w:t>Most versions of Android are proprietary. The core components are taken from the Android Open Source Project (AOSP), which is free and open-source software (FOSS) primarily licensed under the Apache License. When Android is installed on devices, ability to modify the otherwise FOSS software is usually restricted, either by not providing the corresponding source code or preventing reinstallation through technical measures, rendering the installed version proprietary. Most Android devices ship with additional proprietary software pre-installed most notably Google Mobile Services (GMS)[14] which includes core apps such as Google Chrome, the digital distribution platform Google Play, and associated Google Play Services development platform.</w:t>
       </w:r>
     </w:p>
     <w:p>
@@ -33,18 +25,10 @@
         <w:t xml:space="preserve">was founded in Palo Alto, California, in October 2003 by Andy Rubin, Rich Miner, Nick </w:t>
       </w:r>
       <w:r>
-        <w:t xml:space="preserve">Sears, and Chris </w:t>
-      </w:r>
-      <w:proofErr w:type="spellStart"/>
-      <w:r>
-        <w:t>White.</w:t>
-      </w:r>
-      <w:r>
-        <w:t>Rubin</w:t>
-      </w:r>
-      <w:proofErr w:type="spellEnd"/>
-      <w:r>
-        <w:t xml:space="preserve"> described the Android project as having "tremendous potential in developing smarter mobile devices that are more aware of its owner's location and preferences".[21] The early intentions of the company were to develop an advanced operating system for digital cameras, and this was the basis of its pitch to investors in April 2004.[22] The company then decided that the market for cameras was not large enough for its goals, and five months later it had diverted its efforts and was pitching Android as a handset operating system that would rival Symbian and Microsoft Windows Mobile.</w:t>
+        <w:t>Sears, and Chris White.</w:t>
+      </w:r>
+      <w:r>
+        <w:t>Rubin described the Android project as having "tremendous potential in developing smarter mobile devices that are more aware of its owner's location and preferences".[21] The early intentions of the company were to develop an advanced operating system for digital cameras, and this was the basis of its pitch to investors in April 2004.[22] The company then decided that the market for cameras was not large enough for its goals, and five months later it had diverted its efforts and was pitching Android as a handset operating system that would rival Symbian and Microsoft Windows Mobile.</w:t>
       </w:r>
     </w:p>
     <w:p>
@@ -62,697 +46,37 @@
     <w:p/>
     <w:p/>
     <w:p/>
-    <w:p/>
-    <w:p/>
-    <w:p/>
-    <w:p>
-      <w:r>
-        <w:t>References</w:t>
-      </w:r>
-    </w:p>
-    <w:p>
-      <w:pPr>
-        <w:numPr>
-          <w:ilvl w:val="0"/>
-          <w:numId w:val="1"/>
-        </w:numPr>
-        <w:shd w:val="clear" w:color="auto" w:fill="EAF3FF"/>
-        <w:spacing w:before="100" w:beforeAutospacing="1" w:after="24" w:line="240" w:lineRule="auto"/>
-        <w:ind w:left="768"/>
-        <w:rPr>
-          <w:rFonts w:ascii="Arial" w:eastAsia="Times New Roman" w:hAnsi="Arial" w:cs="Arial"/>
-          <w:color w:val="202122"/>
-          <w:sz w:val="19"/>
-          <w:szCs w:val="19"/>
-        </w:rPr>
-      </w:pPr>
-      <w:r>
-        <w:rPr>
-          <w:rFonts w:ascii="Arial" w:eastAsia="Times New Roman" w:hAnsi="Arial" w:cs="Arial"/>
-          <w:color w:val="202122"/>
-          <w:sz w:val="19"/>
-          <w:szCs w:val="19"/>
-        </w:rPr>
-        <w:t> </w:t>
-      </w:r>
-      <w:hyperlink r:id="rId7" w:history="1">
-        <w:r>
-          <w:rPr>
-            <w:rFonts w:ascii="Arial" w:eastAsia="Times New Roman" w:hAnsi="Arial" w:cs="Arial"/>
-            <w:i/>
-            <w:iCs/>
-            <w:color w:val="3366BB"/>
-            <w:sz w:val="19"/>
-            <w:szCs w:val="19"/>
-            <w:u w:val="single"/>
-          </w:rPr>
-          <w:t>"Google's Android OS: Past, Present, and Future"</w:t>
-        </w:r>
-      </w:hyperlink>
-      <w:r>
-        <w:rPr>
-          <w:rFonts w:ascii="Arial" w:eastAsia="Times New Roman" w:hAnsi="Arial" w:cs="Arial"/>
-          <w:i/>
-          <w:iCs/>
-          <w:color w:val="202122"/>
-          <w:sz w:val="19"/>
-          <w:szCs w:val="19"/>
-        </w:rPr>
-        <w:t>. </w:t>
-      </w:r>
-      <w:proofErr w:type="spellStart"/>
-      <w:r>
-        <w:rPr>
-          <w:rFonts w:ascii="Arial" w:eastAsia="Times New Roman" w:hAnsi="Arial" w:cs="Arial"/>
-          <w:i/>
-          <w:iCs/>
-          <w:color w:val="202122"/>
-          <w:sz w:val="19"/>
-          <w:szCs w:val="19"/>
-        </w:rPr>
-        <w:t>PhoneArena</w:t>
-      </w:r>
-      <w:proofErr w:type="spellEnd"/>
-      <w:r>
-        <w:rPr>
-          <w:rFonts w:ascii="Arial" w:eastAsia="Times New Roman" w:hAnsi="Arial" w:cs="Arial"/>
-          <w:i/>
-          <w:iCs/>
-          <w:color w:val="202122"/>
-          <w:sz w:val="19"/>
-          <w:szCs w:val="19"/>
-        </w:rPr>
-        <w:t>. August 18, 2011. </w:t>
-      </w:r>
-      <w:hyperlink r:id="rId8" w:history="1">
-        <w:r>
-          <w:rPr>
-            <w:rFonts w:ascii="Arial" w:eastAsia="Times New Roman" w:hAnsi="Arial" w:cs="Arial"/>
-            <w:i/>
-            <w:iCs/>
-            <w:color w:val="3366BB"/>
-            <w:sz w:val="19"/>
-            <w:szCs w:val="19"/>
-            <w:u w:val="single"/>
-          </w:rPr>
-          <w:t>Archived</w:t>
-        </w:r>
-      </w:hyperlink>
-      <w:r>
-        <w:rPr>
-          <w:rFonts w:ascii="Arial" w:eastAsia="Times New Roman" w:hAnsi="Arial" w:cs="Arial"/>
-          <w:i/>
-          <w:iCs/>
-          <w:color w:val="202122"/>
-          <w:sz w:val="19"/>
-          <w:szCs w:val="19"/>
-        </w:rPr>
-        <w:t> from the original on March 13, 2017. Retrieved March 12, 2017.</w:t>
-      </w:r>
-    </w:p>
-    <w:p>
-      <w:pPr>
-        <w:numPr>
-          <w:ilvl w:val="0"/>
-          <w:numId w:val="1"/>
-        </w:numPr>
-        <w:shd w:val="clear" w:color="auto" w:fill="EAF3FF"/>
-        <w:spacing w:before="100" w:beforeAutospacing="1" w:after="24" w:line="240" w:lineRule="auto"/>
-        <w:rPr>
-          <w:rFonts w:ascii="Arial" w:eastAsia="Times New Roman" w:hAnsi="Arial" w:cs="Arial"/>
-          <w:color w:val="202122"/>
-          <w:sz w:val="19"/>
-          <w:szCs w:val="19"/>
-        </w:rPr>
-      </w:pPr>
-      <w:r>
-        <w:rPr>
-          <w:rFonts w:ascii="Arial" w:eastAsia="Times New Roman" w:hAnsi="Arial" w:cs="Arial"/>
-          <w:color w:val="202122"/>
-          <w:sz w:val="19"/>
-          <w:szCs w:val="19"/>
-        </w:rPr>
-        <w:t> </w:t>
-      </w:r>
-      <w:hyperlink r:id="rId9" w:history="1">
-        <w:r>
-          <w:rPr>
-            <w:rFonts w:ascii="Arial" w:eastAsia="Times New Roman" w:hAnsi="Arial" w:cs="Arial"/>
-            <w:i/>
-            <w:iCs/>
-            <w:color w:val="3366BB"/>
-            <w:sz w:val="19"/>
-            <w:szCs w:val="19"/>
-            <w:u w:val="single"/>
-          </w:rPr>
-          <w:t>"Is Android Really Open Source? And Does It Even Matter?"</w:t>
-        </w:r>
-      </w:hyperlink>
-      <w:r>
-        <w:rPr>
-          <w:rFonts w:ascii="Arial" w:eastAsia="Times New Roman" w:hAnsi="Arial" w:cs="Arial"/>
-          <w:i/>
-          <w:iCs/>
-          <w:color w:val="202122"/>
-          <w:sz w:val="19"/>
-          <w:szCs w:val="19"/>
-        </w:rPr>
-        <w:t>. </w:t>
-      </w:r>
-      <w:proofErr w:type="spellStart"/>
-      <w:r>
-        <w:rPr>
-          <w:rFonts w:ascii="Arial" w:eastAsia="Times New Roman" w:hAnsi="Arial" w:cs="Arial"/>
-          <w:i/>
-          <w:iCs/>
-          <w:color w:val="202122"/>
-          <w:sz w:val="19"/>
-          <w:szCs w:val="19"/>
-        </w:rPr>
-        <w:t>MakeUseOf</w:t>
-      </w:r>
-      <w:proofErr w:type="spellEnd"/>
-      <w:r>
-        <w:rPr>
-          <w:rFonts w:ascii="Arial" w:eastAsia="Times New Roman" w:hAnsi="Arial" w:cs="Arial"/>
-          <w:i/>
-          <w:iCs/>
-          <w:color w:val="202122"/>
-          <w:sz w:val="19"/>
-          <w:szCs w:val="19"/>
-        </w:rPr>
-        <w:t>. March 28, 2016.</w:t>
-      </w:r>
-    </w:p>
-    <w:p>
-      <w:pPr>
-        <w:numPr>
-          <w:ilvl w:val="0"/>
-          <w:numId w:val="1"/>
-        </w:numPr>
-        <w:shd w:val="clear" w:color="auto" w:fill="EAF3FF"/>
-        <w:spacing w:before="100" w:beforeAutospacing="1" w:after="24" w:line="240" w:lineRule="auto"/>
-        <w:rPr>
-          <w:rFonts w:ascii="Arial" w:eastAsia="Times New Roman" w:hAnsi="Arial" w:cs="Arial"/>
-          <w:color w:val="202122"/>
-          <w:sz w:val="19"/>
-          <w:szCs w:val="19"/>
-        </w:rPr>
-      </w:pPr>
-      <w:r>
-        <w:rPr>
-          <w:rFonts w:ascii="Arial" w:eastAsia="Times New Roman" w:hAnsi="Arial" w:cs="Arial"/>
-          <w:color w:val="202122"/>
-          <w:sz w:val="19"/>
-          <w:szCs w:val="19"/>
-        </w:rPr>
-        <w:t> </w:t>
-      </w:r>
-      <w:hyperlink r:id="rId10" w:history="1">
-        <w:r>
-          <w:rPr>
-            <w:rFonts w:ascii="Arial" w:eastAsia="Times New Roman" w:hAnsi="Arial" w:cs="Arial"/>
-            <w:i/>
-            <w:iCs/>
-            <w:color w:val="3366BB"/>
-            <w:sz w:val="19"/>
-            <w:szCs w:val="19"/>
-            <w:u w:val="single"/>
-          </w:rPr>
-          <w:t>"Android – Google Mobile Services"</w:t>
-        </w:r>
-      </w:hyperlink>
-      <w:r>
-        <w:rPr>
-          <w:rFonts w:ascii="Arial" w:eastAsia="Times New Roman" w:hAnsi="Arial" w:cs="Arial"/>
-          <w:i/>
-          <w:iCs/>
-          <w:color w:val="202122"/>
-          <w:sz w:val="19"/>
-          <w:szCs w:val="19"/>
-        </w:rPr>
-        <w:t>. Android. Retrieved October 21, 2018. While the Android Open Source Project (AOSP) provides common, device-level functionalities such as email and calling, GMS is not part of AOSP. GMS is only available through a license with Google [..] We ask GMS partners to pass a simple compatibility test and adhere to our compatibility requirements for their Android devices.</w:t>
-      </w:r>
-      <w:r>
-        <w:rPr>
-          <w:rFonts w:ascii="Arial" w:eastAsia="Times New Roman" w:hAnsi="Arial" w:cs="Arial"/>
-          <w:color w:val="202122"/>
-          <w:sz w:val="19"/>
-          <w:szCs w:val="19"/>
-        </w:rPr>
-        <w:t>”</w:t>
-      </w:r>
-    </w:p>
-    <w:p>
-      <w:pPr>
-        <w:numPr>
-          <w:ilvl w:val="0"/>
-          <w:numId w:val="1"/>
-        </w:numPr>
-        <w:shd w:val="clear" w:color="auto" w:fill="EAF3FF"/>
-        <w:spacing w:before="100" w:beforeAutospacing="1" w:after="24" w:line="240" w:lineRule="auto"/>
-        <w:rPr>
-          <w:rFonts w:ascii="Arial" w:eastAsia="Times New Roman" w:hAnsi="Arial" w:cs="Arial"/>
-          <w:color w:val="202122"/>
-          <w:sz w:val="19"/>
-          <w:szCs w:val="19"/>
-        </w:rPr>
-      </w:pPr>
-      <w:r>
-        <w:rPr>
-          <w:rFonts w:ascii="Arial" w:hAnsi="Arial" w:cs="Arial"/>
-          <w:color w:val="202122"/>
-          <w:sz w:val="19"/>
-          <w:szCs w:val="19"/>
-          <w:shd w:val="clear" w:color="auto" w:fill="EAF3FF"/>
-        </w:rPr>
-        <w:t>Hughes, Terry (July 28, 2014). </w:t>
-      </w:r>
-      <w:hyperlink r:id="rId11" w:history="1">
-        <w:r>
-          <w:rPr>
-            <w:rStyle w:val="Hyperlink"/>
-            <w:rFonts w:ascii="Arial" w:hAnsi="Arial" w:cs="Arial"/>
-            <w:color w:val="3366BB"/>
-            <w:sz w:val="19"/>
-            <w:szCs w:val="19"/>
-            <w:u w:val="none"/>
-            <w:shd w:val="clear" w:color="auto" w:fill="EAF3FF"/>
-          </w:rPr>
-          <w:t>"Google and Android Are Not the Same... and That's a Good Thing"</w:t>
-        </w:r>
-      </w:hyperlink>
-      <w:r>
-        <w:rPr>
-          <w:rFonts w:ascii="Arial" w:hAnsi="Arial" w:cs="Arial"/>
-          <w:color w:val="202122"/>
-          <w:sz w:val="19"/>
-          <w:szCs w:val="19"/>
-          <w:shd w:val="clear" w:color="auto" w:fill="EAF3FF"/>
-        </w:rPr>
-        <w:t>. </w:t>
-      </w:r>
-      <w:r>
-        <w:rPr>
-          <w:rFonts w:ascii="Arial" w:hAnsi="Arial" w:cs="Arial"/>
-          <w:i/>
-          <w:iCs/>
-          <w:color w:val="202122"/>
-          <w:sz w:val="19"/>
-          <w:szCs w:val="19"/>
-          <w:shd w:val="clear" w:color="auto" w:fill="EAF3FF"/>
-        </w:rPr>
-        <w:t>App Developer Magazine</w:t>
-      </w:r>
-      <w:r>
-        <w:rPr>
-          <w:rStyle w:val="reference-accessdate"/>
-          <w:rFonts w:ascii="Arial" w:hAnsi="Arial" w:cs="Arial"/>
-          <w:color w:val="202122"/>
-          <w:sz w:val="19"/>
-          <w:szCs w:val="19"/>
-          <w:shd w:val="clear" w:color="auto" w:fill="EAF3FF"/>
-        </w:rPr>
-        <w:t>. Retrieved </w:t>
-      </w:r>
-      <w:r>
-        <w:rPr>
-          <w:rStyle w:val="nowrap"/>
-          <w:rFonts w:ascii="Arial" w:hAnsi="Arial" w:cs="Arial"/>
-          <w:color w:val="202122"/>
-          <w:sz w:val="19"/>
-          <w:szCs w:val="19"/>
-          <w:shd w:val="clear" w:color="auto" w:fill="EAF3FF"/>
-        </w:rPr>
-        <w:t>July 29,</w:t>
-      </w:r>
-      <w:r>
-        <w:rPr>
-          <w:rStyle w:val="reference-accessdate"/>
-          <w:rFonts w:ascii="Arial" w:hAnsi="Arial" w:cs="Arial"/>
-          <w:color w:val="202122"/>
-          <w:sz w:val="19"/>
-          <w:szCs w:val="19"/>
-          <w:shd w:val="clear" w:color="auto" w:fill="EAF3FF"/>
-        </w:rPr>
-        <w:t> 2020</w:t>
-      </w:r>
-      <w:r>
-        <w:rPr>
-          <w:rFonts w:ascii="Arial" w:hAnsi="Arial" w:cs="Arial"/>
-          <w:color w:val="202122"/>
-          <w:sz w:val="19"/>
-          <w:szCs w:val="19"/>
-          <w:shd w:val="clear" w:color="auto" w:fill="EAF3FF"/>
-        </w:rPr>
-        <w:t>.</w:t>
-      </w:r>
-    </w:p>
-    <w:p>
-      <w:pPr>
-        <w:numPr>
-          <w:ilvl w:val="0"/>
-          <w:numId w:val="1"/>
-        </w:numPr>
-        <w:shd w:val="clear" w:color="auto" w:fill="EAF3FF"/>
-        <w:spacing w:before="100" w:beforeAutospacing="1" w:after="24" w:line="240" w:lineRule="auto"/>
-        <w:rPr>
-          <w:rFonts w:ascii="Arial" w:eastAsia="Times New Roman" w:hAnsi="Arial" w:cs="Arial"/>
-          <w:color w:val="202122"/>
-          <w:sz w:val="19"/>
-          <w:szCs w:val="19"/>
-        </w:rPr>
-      </w:pPr>
-      <w:r>
-        <w:rPr>
-          <w:rFonts w:ascii="Arial" w:eastAsia="Times New Roman" w:hAnsi="Arial" w:cs="Arial"/>
-          <w:color w:val="202122"/>
-          <w:sz w:val="19"/>
-          <w:szCs w:val="19"/>
-        </w:rPr>
-        <w:t> </w:t>
-      </w:r>
-      <w:hyperlink r:id="rId12" w:history="1">
-        <w:r>
-          <w:rPr>
-            <w:rFonts w:ascii="Arial" w:eastAsia="Times New Roman" w:hAnsi="Arial" w:cs="Arial"/>
-            <w:i/>
-            <w:iCs/>
-            <w:color w:val="3366BB"/>
-            <w:sz w:val="19"/>
-            <w:szCs w:val="19"/>
-            <w:u w:val="single"/>
-          </w:rPr>
-          <w:t>"Frequently Asked Questions"</w:t>
-        </w:r>
-      </w:hyperlink>
-      <w:r>
-        <w:rPr>
-          <w:rFonts w:ascii="Arial" w:eastAsia="Times New Roman" w:hAnsi="Arial" w:cs="Arial"/>
-          <w:i/>
-          <w:iCs/>
-          <w:color w:val="202122"/>
-          <w:sz w:val="19"/>
-          <w:szCs w:val="19"/>
-        </w:rPr>
-        <w:t>. Android Open Source Project. Retrieved January 4, 2021.</w:t>
-      </w:r>
-    </w:p>
-    <w:p>
-      <w:pPr>
-        <w:numPr>
-          <w:ilvl w:val="0"/>
-          <w:numId w:val="1"/>
-        </w:numPr>
-        <w:shd w:val="clear" w:color="auto" w:fill="FFFFFF"/>
-        <w:spacing w:before="100" w:beforeAutospacing="1" w:after="24" w:line="240" w:lineRule="auto"/>
-        <w:rPr>
-          <w:rFonts w:ascii="Arial" w:eastAsia="Times New Roman" w:hAnsi="Arial" w:cs="Arial"/>
-          <w:color w:val="202122"/>
-          <w:sz w:val="19"/>
-          <w:szCs w:val="19"/>
-        </w:rPr>
-      </w:pPr>
-      <w:r>
-        <w:rPr>
-          <w:rFonts w:ascii="Arial" w:eastAsia="Times New Roman" w:hAnsi="Arial" w:cs="Arial"/>
-          <w:color w:val="202122"/>
-          <w:sz w:val="19"/>
-          <w:szCs w:val="19"/>
-        </w:rPr>
-        <w:t> </w:t>
-      </w:r>
-      <w:r>
-        <w:rPr>
-          <w:rFonts w:ascii="Arial" w:eastAsia="Times New Roman" w:hAnsi="Arial" w:cs="Arial"/>
-          <w:i/>
-          <w:iCs/>
-          <w:color w:val="202122"/>
-          <w:sz w:val="19"/>
-          <w:szCs w:val="19"/>
-        </w:rPr>
-        <w:t>Simon, Michael (December 26, 2016). </w:t>
-      </w:r>
-      <w:hyperlink r:id="rId13" w:history="1">
-        <w:r>
-          <w:rPr>
-            <w:rFonts w:ascii="Arial" w:eastAsia="Times New Roman" w:hAnsi="Arial" w:cs="Arial"/>
-            <w:i/>
-            <w:iCs/>
-            <w:color w:val="3366BB"/>
-            <w:sz w:val="19"/>
-            <w:szCs w:val="19"/>
-            <w:u w:val="single"/>
-          </w:rPr>
-          <w:t>"With Cyanogen dead, Google's control over Android is tighter than ever"</w:t>
-        </w:r>
-      </w:hyperlink>
-      <w:r>
-        <w:rPr>
-          <w:rFonts w:ascii="Arial" w:eastAsia="Times New Roman" w:hAnsi="Arial" w:cs="Arial"/>
-          <w:i/>
-          <w:iCs/>
-          <w:color w:val="202122"/>
-          <w:sz w:val="19"/>
-          <w:szCs w:val="19"/>
-        </w:rPr>
-        <w:t>. www.greenbot.com. Retrieved January 4, 2021.</w:t>
-      </w:r>
-    </w:p>
-    <w:p>
-      <w:pPr>
-        <w:shd w:val="clear" w:color="auto" w:fill="FFFFFF"/>
-        <w:spacing w:before="100" w:beforeAutospacing="1" w:after="24" w:line="240" w:lineRule="auto"/>
-        <w:rPr>
-          <w:rFonts w:ascii="Arial" w:eastAsia="Times New Roman" w:hAnsi="Arial" w:cs="Arial"/>
-          <w:color w:val="202122"/>
-          <w:sz w:val="19"/>
-          <w:szCs w:val="19"/>
-        </w:rPr>
-      </w:pPr>
-    </w:p>
-    <w:p>
-      <w:pPr>
-        <w:shd w:val="clear" w:color="auto" w:fill="FFFFFF"/>
-        <w:spacing w:before="100" w:beforeAutospacing="1" w:after="24" w:line="240" w:lineRule="auto"/>
-        <w:rPr>
-          <w:rFonts w:ascii="Arial" w:eastAsia="Times New Roman" w:hAnsi="Arial" w:cs="Arial"/>
-          <w:color w:val="202122"/>
-          <w:sz w:val="19"/>
-          <w:szCs w:val="19"/>
-        </w:rPr>
-      </w:pPr>
-    </w:p>
-    <w:p>
-      <w:pPr>
-        <w:shd w:val="clear" w:color="auto" w:fill="FFFFFF"/>
-        <w:spacing w:before="100" w:beforeAutospacing="1" w:after="24" w:line="240" w:lineRule="auto"/>
-        <w:rPr>
-          <w:rFonts w:ascii="Arial" w:eastAsia="Times New Roman" w:hAnsi="Arial" w:cs="Arial"/>
-          <w:color w:val="202122"/>
-          <w:sz w:val="19"/>
-          <w:szCs w:val="19"/>
-        </w:rPr>
-      </w:pPr>
-    </w:p>
-    <w:p>
-      <w:pPr>
-        <w:shd w:val="clear" w:color="auto" w:fill="FFFFFF"/>
-        <w:spacing w:before="100" w:beforeAutospacing="1" w:after="24" w:line="240" w:lineRule="auto"/>
-        <w:rPr>
-          <w:rFonts w:ascii="Arial" w:eastAsia="Times New Roman" w:hAnsi="Arial" w:cs="Arial"/>
-          <w:color w:val="202122"/>
-          <w:sz w:val="19"/>
-          <w:szCs w:val="19"/>
-        </w:rPr>
-      </w:pPr>
-    </w:p>
-    <w:p>
-      <w:pPr>
-        <w:shd w:val="clear" w:color="auto" w:fill="FFFFFF"/>
-        <w:spacing w:before="100" w:beforeAutospacing="1" w:after="24" w:line="240" w:lineRule="auto"/>
-        <w:rPr>
-          <w:rFonts w:ascii="Arial" w:eastAsia="Times New Roman" w:hAnsi="Arial" w:cs="Arial"/>
-          <w:color w:val="202122"/>
-          <w:sz w:val="19"/>
-          <w:szCs w:val="19"/>
-        </w:rPr>
-      </w:pPr>
-    </w:p>
-    <w:p>
-      <w:pPr>
-        <w:shd w:val="clear" w:color="auto" w:fill="FFFFFF"/>
-        <w:spacing w:before="100" w:beforeAutospacing="1" w:after="24" w:line="240" w:lineRule="auto"/>
-        <w:rPr>
-          <w:rFonts w:ascii="Arial" w:eastAsia="Times New Roman" w:hAnsi="Arial" w:cs="Arial"/>
-          <w:color w:val="202122"/>
-          <w:sz w:val="19"/>
-          <w:szCs w:val="19"/>
-        </w:rPr>
-      </w:pPr>
-    </w:p>
-    <w:p>
-      <w:pPr>
-        <w:shd w:val="clear" w:color="auto" w:fill="FFFFFF"/>
-        <w:spacing w:before="100" w:beforeAutospacing="1" w:after="24" w:line="240" w:lineRule="auto"/>
-        <w:rPr>
-          <w:rFonts w:ascii="Arial" w:eastAsia="Times New Roman" w:hAnsi="Arial" w:cs="Arial"/>
-          <w:color w:val="202122"/>
-          <w:sz w:val="19"/>
-          <w:szCs w:val="19"/>
-        </w:rPr>
-      </w:pPr>
-    </w:p>
-    <w:p>
-      <w:pPr>
-        <w:shd w:val="clear" w:color="auto" w:fill="FFFFFF"/>
-        <w:spacing w:before="100" w:beforeAutospacing="1" w:after="24" w:line="240" w:lineRule="auto"/>
-        <w:rPr>
-          <w:rFonts w:ascii="Arial" w:eastAsia="Times New Roman" w:hAnsi="Arial" w:cs="Arial"/>
-          <w:color w:val="202122"/>
-          <w:sz w:val="19"/>
-          <w:szCs w:val="19"/>
-        </w:rPr>
-      </w:pPr>
-    </w:p>
-    <w:p>
-      <w:pPr>
-        <w:shd w:val="clear" w:color="auto" w:fill="FFFFFF"/>
-        <w:spacing w:before="100" w:beforeAutospacing="1" w:after="24" w:line="240" w:lineRule="auto"/>
-        <w:rPr>
-          <w:rFonts w:ascii="Arial" w:eastAsia="Times New Roman" w:hAnsi="Arial" w:cs="Arial"/>
-          <w:color w:val="202122"/>
-          <w:sz w:val="19"/>
-          <w:szCs w:val="19"/>
-        </w:rPr>
-      </w:pPr>
-    </w:p>
-    <w:p>
-      <w:pPr>
-        <w:shd w:val="clear" w:color="auto" w:fill="FFFFFF"/>
-        <w:spacing w:before="100" w:beforeAutospacing="1" w:after="24" w:line="240" w:lineRule="auto"/>
-        <w:rPr>
-          <w:rFonts w:ascii="Arial" w:eastAsia="Times New Roman" w:hAnsi="Arial" w:cs="Arial"/>
-          <w:color w:val="202122"/>
-          <w:sz w:val="19"/>
-          <w:szCs w:val="19"/>
-        </w:rPr>
-      </w:pPr>
-    </w:p>
-    <w:p>
-      <w:pPr>
-        <w:shd w:val="clear" w:color="auto" w:fill="FFFFFF"/>
-        <w:spacing w:before="100" w:beforeAutospacing="1" w:after="24" w:line="240" w:lineRule="auto"/>
-        <w:rPr>
-          <w:rFonts w:ascii="Arial" w:eastAsia="Times New Roman" w:hAnsi="Arial" w:cs="Arial"/>
-          <w:color w:val="202122"/>
-          <w:sz w:val="19"/>
-          <w:szCs w:val="19"/>
-        </w:rPr>
-      </w:pPr>
-    </w:p>
-    <w:p>
-      <w:pPr>
-        <w:shd w:val="clear" w:color="auto" w:fill="FFFFFF"/>
-        <w:spacing w:before="100" w:beforeAutospacing="1" w:after="24" w:line="240" w:lineRule="auto"/>
-        <w:rPr>
-          <w:rFonts w:ascii="Arial" w:eastAsia="Times New Roman" w:hAnsi="Arial" w:cs="Arial"/>
-          <w:color w:val="202122"/>
-          <w:sz w:val="19"/>
-          <w:szCs w:val="19"/>
-        </w:rPr>
-      </w:pPr>
-    </w:p>
-    <w:p>
-      <w:pPr>
-        <w:shd w:val="clear" w:color="auto" w:fill="FFFFFF"/>
-        <w:spacing w:before="100" w:beforeAutospacing="1" w:after="24" w:line="240" w:lineRule="auto"/>
-        <w:rPr>
-          <w:rFonts w:ascii="Arial" w:eastAsia="Times New Roman" w:hAnsi="Arial" w:cs="Arial"/>
-          <w:color w:val="202122"/>
-          <w:sz w:val="19"/>
-          <w:szCs w:val="19"/>
-        </w:rPr>
-      </w:pPr>
-    </w:p>
-    <w:p>
-      <w:pPr>
-        <w:shd w:val="clear" w:color="auto" w:fill="FFFFFF"/>
-        <w:spacing w:before="100" w:beforeAutospacing="1" w:after="24" w:line="240" w:lineRule="auto"/>
-        <w:rPr>
-          <w:rFonts w:ascii="Arial" w:eastAsia="Times New Roman" w:hAnsi="Arial" w:cs="Arial"/>
-          <w:color w:val="202122"/>
-          <w:sz w:val="19"/>
-          <w:szCs w:val="19"/>
-        </w:rPr>
-      </w:pPr>
-    </w:p>
-    <w:p>
-      <w:pPr>
-        <w:shd w:val="clear" w:color="auto" w:fill="FFFFFF"/>
-        <w:spacing w:before="100" w:beforeAutospacing="1" w:after="24" w:line="240" w:lineRule="auto"/>
-        <w:rPr>
-          <w:rFonts w:ascii="Arial" w:eastAsia="Times New Roman" w:hAnsi="Arial" w:cs="Arial"/>
-          <w:color w:val="202122"/>
-          <w:sz w:val="19"/>
-          <w:szCs w:val="19"/>
-        </w:rPr>
-      </w:pPr>
-    </w:p>
-    <w:p>
-      <w:pPr>
-        <w:shd w:val="clear" w:color="auto" w:fill="FFFFFF"/>
-        <w:spacing w:before="100" w:beforeAutospacing="1" w:after="24" w:line="240" w:lineRule="auto"/>
-        <w:rPr>
-          <w:rFonts w:ascii="Arial" w:eastAsia="Times New Roman" w:hAnsi="Arial" w:cs="Arial"/>
-          <w:color w:val="202122"/>
-          <w:sz w:val="19"/>
-          <w:szCs w:val="19"/>
-        </w:rPr>
-      </w:pPr>
-    </w:p>
-    <w:p>
-      <w:pPr>
-        <w:shd w:val="clear" w:color="auto" w:fill="FFFFFF"/>
-        <w:spacing w:before="100" w:beforeAutospacing="1" w:after="24" w:line="240" w:lineRule="auto"/>
-        <w:rPr>
-          <w:rFonts w:ascii="Arial" w:eastAsia="Times New Roman" w:hAnsi="Arial" w:cs="Arial"/>
-          <w:color w:val="202122"/>
-          <w:sz w:val="19"/>
-          <w:szCs w:val="19"/>
-        </w:rPr>
-      </w:pPr>
-    </w:p>
-    <w:p>
-      <w:pPr>
-        <w:shd w:val="clear" w:color="auto" w:fill="FFFFFF"/>
-        <w:spacing w:before="100" w:beforeAutospacing="1" w:after="24" w:line="240" w:lineRule="auto"/>
-        <w:rPr>
-          <w:rFonts w:ascii="Arial" w:eastAsia="Times New Roman" w:hAnsi="Arial" w:cs="Arial"/>
-          <w:color w:val="202122"/>
-          <w:sz w:val="19"/>
-          <w:szCs w:val="19"/>
-        </w:rPr>
-      </w:pPr>
-    </w:p>
-    <w:p>
-      <w:pPr>
-        <w:shd w:val="clear" w:color="auto" w:fill="FFFFFF"/>
-        <w:spacing w:before="100" w:beforeAutospacing="1" w:after="24" w:line="240" w:lineRule="auto"/>
-        <w:rPr>
-          <w:rFonts w:ascii="Arial" w:eastAsia="Times New Roman" w:hAnsi="Arial" w:cs="Arial"/>
-          <w:color w:val="202122"/>
-          <w:sz w:val="19"/>
-          <w:szCs w:val="19"/>
-        </w:rPr>
-      </w:pPr>
-      <w:r>
-        <w:rPr>
-          <w:rFonts w:ascii="Arial" w:eastAsia="Times New Roman" w:hAnsi="Arial" w:cs="Arial"/>
-          <w:color w:val="202122"/>
-          <w:sz w:val="19"/>
-          <w:szCs w:val="19"/>
-        </w:rPr>
+    <w:p>
+      <w:pPr>
+        <w:shd w:val="clear" w:color="auto" w:fill="FFFFFF"/>
+        <w:spacing w:before="100" w:beforeAutospacing="1" w:after="24" w:line="240" w:lineRule="auto"/>
+        <w:rPr>
+          <w:rFonts w:ascii="Arial" w:eastAsia="Times New Roman" w:hAnsi="Arial" w:cs="Arial"/>
+          <w:color w:val="202122"/>
+          <w:sz w:val="19"/>
+          <w:szCs w:val="19"/>
+        </w:rPr>
+      </w:pPr>
+    </w:p>
+    <w:p>
+      <w:pPr>
+        <w:shd w:val="clear" w:color="auto" w:fill="FFFFFF"/>
+        <w:spacing w:before="100" w:beforeAutospacing="1" w:after="24" w:line="240" w:lineRule="auto"/>
+        <w:rPr>
+          <w:rFonts w:ascii="Arial" w:eastAsia="Times New Roman" w:hAnsi="Arial" w:cs="Arial"/>
+          <w:color w:val="202122"/>
+          <w:sz w:val="19"/>
+          <w:szCs w:val="19"/>
+        </w:rPr>
+      </w:pPr>
+      <w:r>
+        <w:rPr>
+          <w:rFonts w:ascii="Arial" w:eastAsia="Times New Roman" w:hAnsi="Arial" w:cs="Arial"/>
+          <w:color w:val="202122"/>
+          <w:sz w:val="19"/>
+          <w:szCs w:val="19"/>
+        </w:rPr>
+        <w:lastRenderedPageBreak/>
         <w:t xml:space="preserve">Firebase </w:t>
       </w:r>
     </w:p>
@@ -892,25 +216,14 @@
           <w:szCs w:val="19"/>
         </w:rPr>
       </w:pPr>
-      <w:proofErr w:type="spellStart"/>
-      <w:r>
-        <w:rPr>
-          <w:rFonts w:ascii="Arial" w:eastAsia="Times New Roman" w:hAnsi="Arial" w:cs="Arial"/>
-          <w:color w:val="202122"/>
-          <w:sz w:val="19"/>
-          <w:szCs w:val="19"/>
-        </w:rPr>
-        <w:t>Firestore</w:t>
-      </w:r>
-      <w:proofErr w:type="spellEnd"/>
-      <w:r>
-        <w:rPr>
-          <w:rFonts w:ascii="Arial" w:eastAsia="Times New Roman" w:hAnsi="Arial" w:cs="Arial"/>
-          <w:color w:val="202122"/>
-          <w:sz w:val="19"/>
-          <w:szCs w:val="19"/>
-        </w:rPr>
-        <w:t xml:space="preserve"> </w:t>
+      <w:r>
+        <w:rPr>
+          <w:rFonts w:ascii="Arial" w:eastAsia="Times New Roman" w:hAnsi="Arial" w:cs="Arial"/>
+          <w:color w:val="202122"/>
+          <w:sz w:val="19"/>
+          <w:szCs w:val="19"/>
+        </w:rPr>
+        <w:t xml:space="preserve">Firestore </w:t>
       </w:r>
       <w:r>
         <w:rPr>
@@ -941,27 +254,7 @@
           <w:sz w:val="19"/>
           <w:szCs w:val="19"/>
         </w:rPr>
-        <w:t xml:space="preserve">Cloud </w:t>
-      </w:r>
-      <w:proofErr w:type="spellStart"/>
-      <w:r>
-        <w:rPr>
-          <w:rFonts w:ascii="Arial" w:eastAsia="Times New Roman" w:hAnsi="Arial" w:cs="Arial"/>
-          <w:color w:val="202122"/>
-          <w:sz w:val="19"/>
-          <w:szCs w:val="19"/>
-        </w:rPr>
-        <w:t>Firestore</w:t>
-      </w:r>
-      <w:proofErr w:type="spellEnd"/>
-      <w:r>
-        <w:rPr>
-          <w:rFonts w:ascii="Arial" w:eastAsia="Times New Roman" w:hAnsi="Arial" w:cs="Arial"/>
-          <w:color w:val="202122"/>
-          <w:sz w:val="19"/>
-          <w:szCs w:val="19"/>
-        </w:rPr>
-        <w:t xml:space="preserve"> is a NoSQL, document-oriented database. Unlike a SQL database, there are no tables or rows. Instead, you store data in documents, which are organized into collections.</w:t>
+        <w:t>Cloud Firestore is a NoSQL, document-oriented database. Unlike a SQL database, there are no tables or rows. Instead, you store data in documents, which are organized into collections.</w:t>
       </w:r>
     </w:p>
     <w:p>
@@ -983,27 +276,7 @@
           <w:sz w:val="19"/>
           <w:szCs w:val="19"/>
         </w:rPr>
-        <w:t xml:space="preserve">Each document contains a set of key-value pairs. Cloud </w:t>
-      </w:r>
-      <w:proofErr w:type="spellStart"/>
-      <w:r>
-        <w:rPr>
-          <w:rFonts w:ascii="Arial" w:eastAsia="Times New Roman" w:hAnsi="Arial" w:cs="Arial"/>
-          <w:color w:val="202122"/>
-          <w:sz w:val="19"/>
-          <w:szCs w:val="19"/>
-        </w:rPr>
-        <w:t>Firestore</w:t>
-      </w:r>
-      <w:proofErr w:type="spellEnd"/>
-      <w:r>
-        <w:rPr>
-          <w:rFonts w:ascii="Arial" w:eastAsia="Times New Roman" w:hAnsi="Arial" w:cs="Arial"/>
-          <w:color w:val="202122"/>
-          <w:sz w:val="19"/>
-          <w:szCs w:val="19"/>
-        </w:rPr>
-        <w:t xml:space="preserve"> is optimized for storing large collections of small documents.</w:t>
+        <w:t>Each document contains a set of key-value pairs. Cloud Firestore is optimized for storing large collections of small documents.</w:t>
       </w:r>
     </w:p>
     <w:p>
@@ -1025,27 +298,7 @@
           <w:sz w:val="19"/>
           <w:szCs w:val="19"/>
         </w:rPr>
-        <w:t xml:space="preserve">All documents must be stored in collections. Documents can contain </w:t>
-      </w:r>
-      <w:proofErr w:type="spellStart"/>
-      <w:r>
-        <w:rPr>
-          <w:rFonts w:ascii="Arial" w:eastAsia="Times New Roman" w:hAnsi="Arial" w:cs="Arial"/>
-          <w:color w:val="202122"/>
-          <w:sz w:val="19"/>
-          <w:szCs w:val="19"/>
-        </w:rPr>
-        <w:t>subcollections</w:t>
-      </w:r>
-      <w:proofErr w:type="spellEnd"/>
-      <w:r>
-        <w:rPr>
-          <w:rFonts w:ascii="Arial" w:eastAsia="Times New Roman" w:hAnsi="Arial" w:cs="Arial"/>
-          <w:color w:val="202122"/>
-          <w:sz w:val="19"/>
-          <w:szCs w:val="19"/>
-        </w:rPr>
-        <w:t xml:space="preserve"> and nested objects, both of which can include primitive fields like strings or complex objects like lists.</w:t>
+        <w:t>All documents must be stored in collections. Documents can contain subcollections and nested objects, both of which can include primitive fields like strings or complex objects like lists.</w:t>
       </w:r>
     </w:p>
     <w:p>
@@ -1067,56 +320,16 @@
           <w:sz w:val="19"/>
           <w:szCs w:val="19"/>
         </w:rPr>
-        <w:t xml:space="preserve">Collections and documents are created implicitly in Cloud </w:t>
-      </w:r>
-      <w:proofErr w:type="spellStart"/>
-      <w:r>
-        <w:rPr>
-          <w:rFonts w:ascii="Arial" w:eastAsia="Times New Roman" w:hAnsi="Arial" w:cs="Arial"/>
-          <w:color w:val="202122"/>
-          <w:sz w:val="19"/>
-          <w:szCs w:val="19"/>
-        </w:rPr>
-        <w:t>Firestore</w:t>
-      </w:r>
-      <w:proofErr w:type="spellEnd"/>
-      <w:r>
-        <w:rPr>
-          <w:rFonts w:ascii="Arial" w:eastAsia="Times New Roman" w:hAnsi="Arial" w:cs="Arial"/>
-          <w:color w:val="202122"/>
-          <w:sz w:val="19"/>
-          <w:szCs w:val="19"/>
-        </w:rPr>
-        <w:t>. Simply assign data to a document within a collection. If either the collection or document does not ex</w:t>
-      </w:r>
-      <w:r>
-        <w:rPr>
-          <w:rFonts w:ascii="Arial" w:eastAsia="Times New Roman" w:hAnsi="Arial" w:cs="Arial"/>
-          <w:color w:val="202122"/>
-          <w:sz w:val="19"/>
-          <w:szCs w:val="19"/>
-        </w:rPr>
-        <w:t xml:space="preserve">ist, Cloud </w:t>
-      </w:r>
-      <w:proofErr w:type="spellStart"/>
-      <w:r>
-        <w:rPr>
-          <w:rFonts w:ascii="Arial" w:eastAsia="Times New Roman" w:hAnsi="Arial" w:cs="Arial"/>
-          <w:color w:val="202122"/>
-          <w:sz w:val="19"/>
-          <w:szCs w:val="19"/>
-        </w:rPr>
-        <w:t>Firestore</w:t>
-      </w:r>
-      <w:proofErr w:type="spellEnd"/>
-      <w:r>
-        <w:rPr>
-          <w:rFonts w:ascii="Arial" w:eastAsia="Times New Roman" w:hAnsi="Arial" w:cs="Arial"/>
-          <w:color w:val="202122"/>
-          <w:sz w:val="19"/>
-          <w:szCs w:val="19"/>
-        </w:rPr>
-        <w:t xml:space="preserve"> creates it.</w:t>
+        <w:t>Collections and documents are created implicitly in Cloud Firestore. Simply assign data to a document within a collection. If either the collection or document does not ex</w:t>
+      </w:r>
+      <w:r>
+        <w:rPr>
+          <w:rFonts w:ascii="Arial" w:eastAsia="Times New Roman" w:hAnsi="Arial" w:cs="Arial"/>
+          <w:color w:val="202122"/>
+          <w:sz w:val="19"/>
+          <w:szCs w:val="19"/>
+        </w:rPr>
+        <w:t>ist, Cloud Firestore creates it.</w:t>
       </w:r>
     </w:p>
     <w:p>
@@ -1164,27 +377,7 @@
           <w:sz w:val="19"/>
           <w:szCs w:val="19"/>
         </w:rPr>
-        <w:t xml:space="preserve">In Cloud </w:t>
-      </w:r>
-      <w:proofErr w:type="spellStart"/>
-      <w:r>
-        <w:rPr>
-          <w:rFonts w:ascii="Arial" w:eastAsia="Times New Roman" w:hAnsi="Arial" w:cs="Arial"/>
-          <w:color w:val="202122"/>
-          <w:sz w:val="19"/>
-          <w:szCs w:val="19"/>
-        </w:rPr>
-        <w:t>Firestore</w:t>
-      </w:r>
-      <w:proofErr w:type="spellEnd"/>
-      <w:r>
-        <w:rPr>
-          <w:rFonts w:ascii="Arial" w:eastAsia="Times New Roman" w:hAnsi="Arial" w:cs="Arial"/>
-          <w:color w:val="202122"/>
-          <w:sz w:val="19"/>
-          <w:szCs w:val="19"/>
-        </w:rPr>
-        <w:t>, the unit of storage is the document. A document is a lightweight record that contains fields, which map to values. Each document is identified by a name.</w:t>
+        <w:t>In Cloud Firestore, the unit of storage is the document. A document is a lightweight record that contains fields, which map to values. Each document is identified by a name.</w:t>
       </w:r>
     </w:p>
     <w:p>
@@ -1206,27 +399,7 @@
           <w:sz w:val="19"/>
           <w:szCs w:val="19"/>
         </w:rPr>
-        <w:t xml:space="preserve">In our project each user has a document stored with its data and each document is </w:t>
-      </w:r>
-      <w:proofErr w:type="gramStart"/>
-      <w:r>
-        <w:rPr>
-          <w:rFonts w:ascii="Arial" w:eastAsia="Times New Roman" w:hAnsi="Arial" w:cs="Arial"/>
-          <w:color w:val="202122"/>
-          <w:sz w:val="19"/>
-          <w:szCs w:val="19"/>
-        </w:rPr>
-        <w:t>identify</w:t>
-      </w:r>
-      <w:proofErr w:type="gramEnd"/>
-      <w:r>
-        <w:rPr>
-          <w:rFonts w:ascii="Arial" w:eastAsia="Times New Roman" w:hAnsi="Arial" w:cs="Arial"/>
-          <w:color w:val="202122"/>
-          <w:sz w:val="19"/>
-          <w:szCs w:val="19"/>
-        </w:rPr>
-        <w:t xml:space="preserve"> by the user ID all users stored in collection called users </w:t>
+        <w:t xml:space="preserve">In our project each user has a document stored with its data and each document is identify by the user ID all users stored in collection called users </w:t>
       </w:r>
     </w:p>
     <w:p>
@@ -1369,6 +542,7 @@
         <w:rPr>
           <w:noProof/>
         </w:rPr>
+        <w:lastRenderedPageBreak/>
         <w:drawing>
           <wp:anchor distT="0" distB="0" distL="114300" distR="114300" simplePos="0" relativeHeight="251658240" behindDoc="0" locked="0" layoutInCell="1" allowOverlap="1" wp14:anchorId="1CD74893" wp14:editId="0A07F65D">
             <wp:simplePos x="0" y="0"/>
@@ -1393,7 +567,7 @@
                     <pic:cNvPicPr/>
                   </pic:nvPicPr>
                   <pic:blipFill>
-                    <a:blip r:embed="rId14">
+                    <a:blip r:embed="rId7">
                       <a:extLst>
                         <a:ext uri="{28A0092B-C50C-407E-A947-70E740481C1C}">
                           <a14:useLocalDpi xmlns:a14="http://schemas.microsoft.com/office/drawing/2010/main" val="0"/>
@@ -1473,7 +647,7 @@
                     <pic:cNvPicPr/>
                   </pic:nvPicPr>
                   <pic:blipFill>
-                    <a:blip r:embed="rId15">
+                    <a:blip r:embed="rId8">
                       <a:extLst>
                         <a:ext uri="{28A0092B-C50C-407E-A947-70E740481C1C}">
                           <a14:useLocalDpi xmlns:a14="http://schemas.microsoft.com/office/drawing/2010/main" val="0"/>
@@ -1527,7 +701,7 @@
                     <pic:cNvPicPr/>
                   </pic:nvPicPr>
                   <pic:blipFill>
-                    <a:blip r:embed="rId16">
+                    <a:blip r:embed="rId9">
                       <a:extLst>
                         <a:ext uri="{28A0092B-C50C-407E-A947-70E740481C1C}">
                           <a14:useLocalDpi xmlns:a14="http://schemas.microsoft.com/office/drawing/2010/main" val="0"/>
@@ -1588,7 +762,17 @@
           <w:sz w:val="19"/>
           <w:szCs w:val="19"/>
         </w:rPr>
-        <w:t xml:space="preserve">. We save the name, email, phone, age and age and the other fields it’s result of the corona checkup questions </w:t>
+        <w:t xml:space="preserve">. We save the name, email, phone, age and age and </w:t>
+      </w:r>
+      <w:r>
+        <w:rPr>
+          <w:rFonts w:ascii="Arial" w:eastAsia="Times New Roman" w:hAnsi="Arial" w:cs="Arial"/>
+          <w:color w:val="202122"/>
+          <w:sz w:val="19"/>
+          <w:szCs w:val="19"/>
+        </w:rPr>
+        <w:lastRenderedPageBreak/>
+        <w:t xml:space="preserve">the other fields it’s result of the corona checkup questions </w:t>
       </w:r>
       <w:r>
         <w:rPr>
@@ -1641,7 +825,6 @@
           <w:sz w:val="19"/>
           <w:szCs w:val="19"/>
         </w:rPr>
-        <w:lastRenderedPageBreak/>
         <w:t>Doctors</w:t>
       </w:r>
     </w:p>
@@ -1685,284 +868,379 @@
           <w:szCs w:val="19"/>
         </w:rPr>
       </w:pPr>
-      <w:r>
-        <w:rPr>
-          <w:rFonts w:ascii="Arial" w:eastAsia="Times New Roman" w:hAnsi="Arial" w:cs="Arial"/>
-          <w:color w:val="202122"/>
-          <w:sz w:val="19"/>
-          <w:szCs w:val="19"/>
-        </w:rPr>
-        <w:t xml:space="preserve">For </w:t>
-      </w:r>
-      <w:r>
-        <w:rPr>
-          <w:rFonts w:ascii="Arial" w:eastAsia="Times New Roman" w:hAnsi="Arial" w:cs="Arial"/>
-          <w:color w:val="202122"/>
-          <w:sz w:val="19"/>
-          <w:szCs w:val="19"/>
-        </w:rPr>
-        <w:t xml:space="preserve">a5oya </w:t>
-      </w:r>
-      <w:proofErr w:type="spellStart"/>
-      <w:r>
-        <w:rPr>
-          <w:rFonts w:ascii="Arial" w:eastAsia="Times New Roman" w:hAnsi="Arial" w:cs="Arial"/>
-          <w:color w:val="202122"/>
-          <w:sz w:val="19"/>
-          <w:szCs w:val="19"/>
-        </w:rPr>
-        <w:t>N</w:t>
-      </w:r>
-      <w:r>
-        <w:rPr>
-          <w:rFonts w:ascii="Arial" w:eastAsia="Times New Roman" w:hAnsi="Arial" w:cs="Arial"/>
-          <w:color w:val="202122"/>
-          <w:sz w:val="19"/>
-          <w:szCs w:val="19"/>
-        </w:rPr>
-        <w:t>aser</w:t>
-      </w:r>
-      <w:proofErr w:type="spellEnd"/>
-    </w:p>
-    <w:p>
-      <w:pPr>
-        <w:shd w:val="clear" w:color="auto" w:fill="FFFFFF"/>
-        <w:spacing w:before="100" w:beforeAutospacing="1" w:after="24" w:line="240" w:lineRule="auto"/>
-        <w:rPr>
-          <w:rFonts w:ascii="Arial" w:eastAsia="Times New Roman" w:hAnsi="Arial" w:cs="Arial"/>
-          <w:color w:val="202122"/>
-          <w:sz w:val="19"/>
-          <w:szCs w:val="19"/>
-        </w:rPr>
-      </w:pPr>
-    </w:p>
-    <w:p>
-      <w:pPr>
-        <w:shd w:val="clear" w:color="auto" w:fill="FFFFFF"/>
-        <w:spacing w:before="100" w:beforeAutospacing="1" w:after="24" w:line="240" w:lineRule="auto"/>
-        <w:rPr>
-          <w:rFonts w:ascii="Arial" w:eastAsia="Times New Roman" w:hAnsi="Arial" w:cs="Arial"/>
-          <w:color w:val="202122"/>
-          <w:sz w:val="19"/>
-          <w:szCs w:val="19"/>
-        </w:rPr>
-      </w:pPr>
-    </w:p>
-    <w:p>
-      <w:pPr>
-        <w:shd w:val="clear" w:color="auto" w:fill="FFFFFF"/>
-        <w:spacing w:before="100" w:beforeAutospacing="1" w:after="24" w:line="240" w:lineRule="auto"/>
-        <w:rPr>
-          <w:rFonts w:ascii="Arial" w:eastAsia="Times New Roman" w:hAnsi="Arial" w:cs="Arial"/>
-          <w:color w:val="202122"/>
-          <w:sz w:val="19"/>
-          <w:szCs w:val="19"/>
-        </w:rPr>
-      </w:pPr>
-    </w:p>
-    <w:p>
-      <w:pPr>
-        <w:shd w:val="clear" w:color="auto" w:fill="FFFFFF"/>
-        <w:spacing w:before="100" w:beforeAutospacing="1" w:after="24" w:line="240" w:lineRule="auto"/>
-        <w:rPr>
-          <w:rFonts w:ascii="Arial" w:eastAsia="Times New Roman" w:hAnsi="Arial" w:cs="Arial"/>
-          <w:color w:val="202122"/>
-          <w:sz w:val="19"/>
-          <w:szCs w:val="19"/>
-        </w:rPr>
-      </w:pPr>
-    </w:p>
-    <w:p>
-      <w:pPr>
-        <w:shd w:val="clear" w:color="auto" w:fill="FFFFFF"/>
-        <w:spacing w:before="100" w:beforeAutospacing="1" w:after="24" w:line="240" w:lineRule="auto"/>
-        <w:rPr>
-          <w:rFonts w:ascii="Arial" w:eastAsia="Times New Roman" w:hAnsi="Arial" w:cs="Arial"/>
-          <w:color w:val="202122"/>
-          <w:sz w:val="19"/>
-          <w:szCs w:val="19"/>
-        </w:rPr>
-      </w:pPr>
-    </w:p>
-    <w:p>
-      <w:pPr>
-        <w:shd w:val="clear" w:color="auto" w:fill="FFFFFF"/>
-        <w:spacing w:before="100" w:beforeAutospacing="1" w:after="24" w:line="240" w:lineRule="auto"/>
-        <w:rPr>
-          <w:rFonts w:ascii="Arial" w:eastAsia="Times New Roman" w:hAnsi="Arial" w:cs="Arial"/>
-          <w:color w:val="202122"/>
-          <w:sz w:val="19"/>
-          <w:szCs w:val="19"/>
-        </w:rPr>
-      </w:pPr>
-    </w:p>
-    <w:p>
-      <w:pPr>
-        <w:shd w:val="clear" w:color="auto" w:fill="FFFFFF"/>
-        <w:spacing w:before="100" w:beforeAutospacing="1" w:after="24" w:line="240" w:lineRule="auto"/>
-        <w:rPr>
-          <w:rFonts w:ascii="Arial" w:eastAsia="Times New Roman" w:hAnsi="Arial" w:cs="Arial"/>
-          <w:color w:val="202122"/>
-          <w:sz w:val="19"/>
-          <w:szCs w:val="19"/>
-        </w:rPr>
-      </w:pPr>
-    </w:p>
-    <w:p>
-      <w:pPr>
-        <w:shd w:val="clear" w:color="auto" w:fill="FFFFFF"/>
-        <w:spacing w:before="100" w:beforeAutospacing="1" w:after="24" w:line="240" w:lineRule="auto"/>
-        <w:rPr>
-          <w:rFonts w:ascii="Arial" w:eastAsia="Times New Roman" w:hAnsi="Arial" w:cs="Arial"/>
-          <w:color w:val="202122"/>
-          <w:sz w:val="19"/>
-          <w:szCs w:val="19"/>
-        </w:rPr>
-      </w:pPr>
-    </w:p>
-    <w:p>
-      <w:pPr>
-        <w:shd w:val="clear" w:color="auto" w:fill="FFFFFF"/>
-        <w:spacing w:before="100" w:beforeAutospacing="1" w:after="24" w:line="240" w:lineRule="auto"/>
-        <w:rPr>
-          <w:rFonts w:ascii="Arial" w:eastAsia="Times New Roman" w:hAnsi="Arial" w:cs="Arial"/>
-          <w:color w:val="202122"/>
-          <w:sz w:val="19"/>
-          <w:szCs w:val="19"/>
-        </w:rPr>
-      </w:pPr>
-    </w:p>
-    <w:p>
-      <w:pPr>
-        <w:shd w:val="clear" w:color="auto" w:fill="FFFFFF"/>
-        <w:spacing w:before="100" w:beforeAutospacing="1" w:after="24" w:line="240" w:lineRule="auto"/>
-        <w:rPr>
-          <w:rFonts w:ascii="Arial" w:eastAsia="Times New Roman" w:hAnsi="Arial" w:cs="Arial"/>
-          <w:color w:val="202122"/>
-          <w:sz w:val="19"/>
-          <w:szCs w:val="19"/>
-        </w:rPr>
-      </w:pPr>
-    </w:p>
-    <w:p>
-      <w:pPr>
-        <w:shd w:val="clear" w:color="auto" w:fill="FFFFFF"/>
-        <w:spacing w:before="100" w:beforeAutospacing="1" w:after="24" w:line="240" w:lineRule="auto"/>
-        <w:rPr>
-          <w:rFonts w:ascii="Arial" w:eastAsia="Times New Roman" w:hAnsi="Arial" w:cs="Arial"/>
-          <w:color w:val="202122"/>
-          <w:sz w:val="19"/>
-          <w:szCs w:val="19"/>
-        </w:rPr>
-      </w:pPr>
-    </w:p>
-    <w:p>
-      <w:pPr>
-        <w:shd w:val="clear" w:color="auto" w:fill="FFFFFF"/>
-        <w:spacing w:before="100" w:beforeAutospacing="1" w:after="24" w:line="240" w:lineRule="auto"/>
-        <w:rPr>
-          <w:rFonts w:ascii="Arial" w:eastAsia="Times New Roman" w:hAnsi="Arial" w:cs="Arial"/>
-          <w:color w:val="202122"/>
-          <w:sz w:val="19"/>
-          <w:szCs w:val="19"/>
-        </w:rPr>
-      </w:pPr>
-    </w:p>
-    <w:p>
-      <w:pPr>
-        <w:shd w:val="clear" w:color="auto" w:fill="FFFFFF"/>
-        <w:spacing w:before="100" w:beforeAutospacing="1" w:after="24" w:line="240" w:lineRule="auto"/>
-        <w:rPr>
-          <w:rFonts w:ascii="Arial" w:eastAsia="Times New Roman" w:hAnsi="Arial" w:cs="Arial"/>
-          <w:color w:val="202122"/>
-          <w:sz w:val="19"/>
-          <w:szCs w:val="19"/>
-        </w:rPr>
-      </w:pPr>
-    </w:p>
-    <w:p>
-      <w:pPr>
-        <w:shd w:val="clear" w:color="auto" w:fill="FFFFFF"/>
-        <w:spacing w:before="100" w:beforeAutospacing="1" w:after="24" w:line="240" w:lineRule="auto"/>
-        <w:rPr>
-          <w:rFonts w:ascii="Arial" w:eastAsia="Times New Roman" w:hAnsi="Arial" w:cs="Arial"/>
-          <w:color w:val="202122"/>
-          <w:sz w:val="19"/>
-          <w:szCs w:val="19"/>
-        </w:rPr>
-      </w:pPr>
-    </w:p>
-    <w:p>
-      <w:pPr>
-        <w:shd w:val="clear" w:color="auto" w:fill="FFFFFF"/>
-        <w:spacing w:before="100" w:beforeAutospacing="1" w:after="24" w:line="240" w:lineRule="auto"/>
-        <w:rPr>
-          <w:rFonts w:ascii="Arial" w:eastAsia="Times New Roman" w:hAnsi="Arial" w:cs="Arial"/>
-          <w:color w:val="202122"/>
-          <w:sz w:val="19"/>
-          <w:szCs w:val="19"/>
-        </w:rPr>
-      </w:pPr>
-    </w:p>
-    <w:p>
-      <w:pPr>
-        <w:shd w:val="clear" w:color="auto" w:fill="FFFFFF"/>
-        <w:spacing w:before="100" w:beforeAutospacing="1" w:after="24" w:line="240" w:lineRule="auto"/>
-        <w:rPr>
-          <w:rFonts w:ascii="Arial" w:eastAsia="Times New Roman" w:hAnsi="Arial" w:cs="Arial"/>
-          <w:color w:val="202122"/>
-          <w:sz w:val="19"/>
-          <w:szCs w:val="19"/>
-        </w:rPr>
-      </w:pPr>
-    </w:p>
-    <w:p>
-      <w:pPr>
-        <w:shd w:val="clear" w:color="auto" w:fill="FFFFFF"/>
-        <w:spacing w:before="100" w:beforeAutospacing="1" w:after="24" w:line="240" w:lineRule="auto"/>
-        <w:rPr>
-          <w:rFonts w:ascii="Arial" w:eastAsia="Times New Roman" w:hAnsi="Arial" w:cs="Arial"/>
-          <w:color w:val="202122"/>
-          <w:sz w:val="19"/>
-          <w:szCs w:val="19"/>
-        </w:rPr>
-      </w:pPr>
-    </w:p>
-    <w:p>
-      <w:pPr>
-        <w:shd w:val="clear" w:color="auto" w:fill="FFFFFF"/>
-        <w:spacing w:before="100" w:beforeAutospacing="1" w:after="24" w:line="240" w:lineRule="auto"/>
-        <w:rPr>
-          <w:rFonts w:ascii="Arial" w:eastAsia="Times New Roman" w:hAnsi="Arial" w:cs="Arial"/>
-          <w:color w:val="202122"/>
-          <w:sz w:val="19"/>
-          <w:szCs w:val="19"/>
-        </w:rPr>
-      </w:pPr>
-    </w:p>
-    <w:p>
-      <w:pPr>
-        <w:shd w:val="clear" w:color="auto" w:fill="FFFFFF"/>
-        <w:spacing w:before="100" w:beforeAutospacing="1" w:after="24" w:line="240" w:lineRule="auto"/>
-        <w:rPr>
-          <w:rFonts w:ascii="Arial" w:eastAsia="Times New Roman" w:hAnsi="Arial" w:cs="Arial"/>
-          <w:color w:val="202122"/>
-          <w:sz w:val="19"/>
-          <w:szCs w:val="19"/>
-        </w:rPr>
-      </w:pPr>
-    </w:p>
-    <w:p>
-      <w:pPr>
-        <w:shd w:val="clear" w:color="auto" w:fill="FFFFFF"/>
-        <w:spacing w:before="100" w:beforeAutospacing="1" w:after="24" w:line="240" w:lineRule="auto"/>
-        <w:rPr>
-          <w:rFonts w:ascii="Arial" w:eastAsia="Times New Roman" w:hAnsi="Arial" w:cs="Arial"/>
-          <w:color w:val="202122"/>
-          <w:sz w:val="19"/>
-          <w:szCs w:val="19"/>
-        </w:rPr>
-      </w:pPr>
+    </w:p>
+    <w:p>
+      <w:pPr>
+        <w:shd w:val="clear" w:color="auto" w:fill="FFFFFF"/>
+        <w:spacing w:before="100" w:beforeAutospacing="1" w:after="24" w:line="240" w:lineRule="auto"/>
+        <w:rPr>
+          <w:rFonts w:ascii="Arial" w:eastAsia="Times New Roman" w:hAnsi="Arial" w:cs="Arial"/>
+          <w:color w:val="202122"/>
+          <w:sz w:val="19"/>
+          <w:szCs w:val="19"/>
+        </w:rPr>
+      </w:pPr>
+    </w:p>
+    <w:p>
+      <w:pPr>
+        <w:shd w:val="clear" w:color="auto" w:fill="FFFFFF"/>
+        <w:spacing w:before="100" w:beforeAutospacing="1" w:after="24" w:line="240" w:lineRule="auto"/>
+        <w:rPr>
+          <w:rFonts w:ascii="Arial" w:eastAsia="Times New Roman" w:hAnsi="Arial" w:cs="Arial"/>
+          <w:color w:val="202122"/>
+          <w:sz w:val="19"/>
+          <w:szCs w:val="19"/>
+        </w:rPr>
+      </w:pPr>
+      <w:r>
+        <w:rPr>
+          <w:rFonts w:ascii="Arial" w:eastAsia="Times New Roman" w:hAnsi="Arial" w:cs="Arial"/>
+          <w:color w:val="202122"/>
+          <w:sz w:val="19"/>
+          <w:szCs w:val="19"/>
+        </w:rPr>
+        <w:drawing>
+          <wp:inline distT="0" distB="0" distL="0" distR="0" wp14:anchorId="5DB789D8" wp14:editId="3C2334C3">
+            <wp:extent cx="5943600" cy="2698115"/>
+            <wp:effectExtent l="0" t="0" r="0" b="6985"/>
+            <wp:docPr id="5" name="Picture 5"/>
+            <wp:cNvGraphicFramePr>
+              <a:graphicFrameLocks xmlns:a="http://schemas.openxmlformats.org/drawingml/2006/main" noChangeAspect="1"/>
+            </wp:cNvGraphicFramePr>
+            <a:graphic xmlns:a="http://schemas.openxmlformats.org/drawingml/2006/main">
+              <a:graphicData uri="http://schemas.openxmlformats.org/drawingml/2006/picture">
+                <pic:pic xmlns:pic="http://schemas.openxmlformats.org/drawingml/2006/picture">
+                  <pic:nvPicPr>
+                    <pic:cNvPr id="1" name=""/>
+                    <pic:cNvPicPr/>
+                  </pic:nvPicPr>
+                  <pic:blipFill>
+                    <a:blip r:embed="rId10"/>
+                    <a:stretch>
+                      <a:fillRect/>
+                    </a:stretch>
+                  </pic:blipFill>
+                  <pic:spPr>
+                    <a:xfrm>
+                      <a:off x="0" y="0"/>
+                      <a:ext cx="5943600" cy="2698115"/>
+                    </a:xfrm>
+                    <a:prstGeom prst="rect">
+                      <a:avLst/>
+                    </a:prstGeom>
+                  </pic:spPr>
+                </pic:pic>
+              </a:graphicData>
+            </a:graphic>
+          </wp:inline>
+        </w:drawing>
+      </w:r>
+    </w:p>
+    <w:p>
+      <w:pPr>
+        <w:shd w:val="clear" w:color="auto" w:fill="FFFFFF"/>
+        <w:spacing w:before="100" w:beforeAutospacing="1" w:after="24" w:line="240" w:lineRule="auto"/>
+        <w:rPr>
+          <w:rFonts w:ascii="Arial" w:eastAsia="Times New Roman" w:hAnsi="Arial" w:cs="Arial"/>
+          <w:color w:val="202122"/>
+          <w:sz w:val="19"/>
+          <w:szCs w:val="19"/>
+        </w:rPr>
+      </w:pPr>
+      <w:r>
+        <w:rPr>
+          <w:rFonts w:ascii="Arial" w:eastAsia="Times New Roman" w:hAnsi="Arial" w:cs="Arial"/>
+          <w:color w:val="202122"/>
+          <w:sz w:val="19"/>
+          <w:szCs w:val="19"/>
+        </w:rPr>
+        <w:t xml:space="preserve">Each </w:t>
+      </w:r>
+      <w:r>
+        <w:rPr>
+          <w:rFonts w:ascii="Arial" w:eastAsia="Times New Roman" w:hAnsi="Arial" w:cs="Arial"/>
+          <w:color w:val="202122"/>
+          <w:sz w:val="19"/>
+          <w:szCs w:val="19"/>
+        </w:rPr>
+        <w:t>Data of doctor consist of  (Name Phone Url of image)</w:t>
+      </w:r>
+      <w:r>
+        <w:rPr>
+          <w:rFonts w:ascii="Arial" w:eastAsia="Times New Roman" w:hAnsi="Arial" w:cs="Arial"/>
+          <w:color w:val="202122"/>
+          <w:sz w:val="19"/>
+          <w:szCs w:val="19"/>
+        </w:rPr>
+        <w:t xml:space="preserve"> </w:t>
+      </w:r>
+    </w:p>
+    <w:p>
+      <w:pPr>
+        <w:shd w:val="clear" w:color="auto" w:fill="FFFFFF"/>
+        <w:spacing w:before="100" w:beforeAutospacing="1" w:after="24" w:line="240" w:lineRule="auto"/>
+        <w:rPr>
+          <w:rFonts w:ascii="Arial" w:eastAsia="Times New Roman" w:hAnsi="Arial" w:cs="Arial"/>
+          <w:color w:val="202122"/>
+          <w:sz w:val="19"/>
+          <w:szCs w:val="19"/>
+        </w:rPr>
+      </w:pPr>
+      <w:r>
+        <w:rPr>
+          <w:rFonts w:ascii="Arial" w:eastAsia="Times New Roman" w:hAnsi="Arial" w:cs="Arial"/>
+          <w:color w:val="202122"/>
+          <w:sz w:val="19"/>
+          <w:szCs w:val="19"/>
+        </w:rPr>
+        <w:drawing>
+          <wp:anchor distT="0" distB="0" distL="114300" distR="114300" simplePos="0" relativeHeight="251662336" behindDoc="0" locked="0" layoutInCell="1" allowOverlap="1" wp14:anchorId="6F63118D" wp14:editId="46A548A8">
+            <wp:simplePos x="0" y="0"/>
+            <wp:positionH relativeFrom="column">
+              <wp:posOffset>60456</wp:posOffset>
+            </wp:positionH>
+            <wp:positionV relativeFrom="paragraph">
+              <wp:posOffset>175433</wp:posOffset>
+            </wp:positionV>
+            <wp:extent cx="5372727" cy="2833884"/>
+            <wp:effectExtent l="0" t="0" r="0" b="5080"/>
+            <wp:wrapTopAndBottom/>
+            <wp:docPr id="8" name="Picture 8"/>
+            <wp:cNvGraphicFramePr>
+              <a:graphicFrameLocks xmlns:a="http://schemas.openxmlformats.org/drawingml/2006/main" noChangeAspect="1"/>
+            </wp:cNvGraphicFramePr>
+            <a:graphic xmlns:a="http://schemas.openxmlformats.org/drawingml/2006/main">
+              <a:graphicData uri="http://schemas.openxmlformats.org/drawingml/2006/picture">
+                <pic:pic xmlns:pic="http://schemas.openxmlformats.org/drawingml/2006/picture">
+                  <pic:nvPicPr>
+                    <pic:cNvPr id="1" name=""/>
+                    <pic:cNvPicPr/>
+                  </pic:nvPicPr>
+                  <pic:blipFill>
+                    <a:blip r:embed="rId11">
+                      <a:extLst>
+                        <a:ext uri="{28A0092B-C50C-407E-A947-70E740481C1C}">
+                          <a14:useLocalDpi xmlns:a14="http://schemas.microsoft.com/office/drawing/2010/main" val="0"/>
+                        </a:ext>
+                      </a:extLst>
+                    </a:blip>
+                    <a:stretch>
+                      <a:fillRect/>
+                    </a:stretch>
+                  </pic:blipFill>
+                  <pic:spPr>
+                    <a:xfrm>
+                      <a:off x="0" y="0"/>
+                      <a:ext cx="5372727" cy="2833884"/>
+                    </a:xfrm>
+                    <a:prstGeom prst="rect">
+                      <a:avLst/>
+                    </a:prstGeom>
+                  </pic:spPr>
+                </pic:pic>
+              </a:graphicData>
+            </a:graphic>
+          </wp:anchor>
+        </w:drawing>
+      </w:r>
+      <w:r>
+        <w:rPr>
+          <w:rFonts w:ascii="Arial" w:eastAsia="Times New Roman" w:hAnsi="Arial" w:cs="Arial"/>
+          <w:color w:val="202122"/>
+          <w:sz w:val="19"/>
+          <w:szCs w:val="19"/>
+        </w:rPr>
+        <w:t xml:space="preserve"> Every doctor  has Url Image and invoked in our application </w:t>
+      </w:r>
+    </w:p>
+    <w:p>
+      <w:pPr>
+        <w:shd w:val="clear" w:color="auto" w:fill="FFFFFF"/>
+        <w:spacing w:before="100" w:beforeAutospacing="1" w:after="24" w:line="240" w:lineRule="auto"/>
+        <w:rPr>
+          <w:rFonts w:ascii="Arial" w:eastAsia="Times New Roman" w:hAnsi="Arial" w:cs="Arial"/>
+          <w:color w:val="202122"/>
+          <w:sz w:val="19"/>
+          <w:szCs w:val="19"/>
+        </w:rPr>
+      </w:pPr>
+    </w:p>
+    <w:p>
+      <w:pPr>
+        <w:shd w:val="clear" w:color="auto" w:fill="FFFFFF"/>
+        <w:spacing w:before="100" w:beforeAutospacing="1" w:after="24" w:line="240" w:lineRule="auto"/>
+        <w:rPr>
+          <w:rFonts w:ascii="Arial" w:eastAsia="Times New Roman" w:hAnsi="Arial" w:cs="Arial"/>
+          <w:color w:val="202122"/>
+          <w:sz w:val="19"/>
+          <w:szCs w:val="19"/>
+        </w:rPr>
+      </w:pPr>
+    </w:p>
+    <w:p>
+      <w:pPr>
+        <w:shd w:val="clear" w:color="auto" w:fill="FFFFFF"/>
+        <w:spacing w:before="100" w:beforeAutospacing="1" w:after="24" w:line="240" w:lineRule="auto"/>
+        <w:rPr>
+          <w:rFonts w:ascii="Arial" w:eastAsia="Times New Roman" w:hAnsi="Arial" w:cs="Arial"/>
+          <w:color w:val="202122"/>
+          <w:sz w:val="19"/>
+          <w:szCs w:val="19"/>
+        </w:rPr>
+      </w:pPr>
+      <w:r>
+        <w:rPr>
+          <w:rFonts w:ascii="Arial" w:eastAsia="Times New Roman" w:hAnsi="Arial" w:cs="Arial"/>
+          <w:color w:val="202122"/>
+          <w:sz w:val="19"/>
+          <w:szCs w:val="19"/>
+        </w:rPr>
+        <w:drawing>
+          <wp:anchor distT="0" distB="0" distL="114300" distR="114300" simplePos="0" relativeHeight="251664384" behindDoc="0" locked="0" layoutInCell="1" allowOverlap="1" wp14:anchorId="6EE7AD8D" wp14:editId="48F9E79E">
+            <wp:simplePos x="0" y="0"/>
+            <wp:positionH relativeFrom="margin">
+              <wp:align>right</wp:align>
+            </wp:positionH>
+            <wp:positionV relativeFrom="paragraph">
+              <wp:posOffset>3580067</wp:posOffset>
+            </wp:positionV>
+            <wp:extent cx="5943600" cy="3155315"/>
+            <wp:effectExtent l="0" t="0" r="0" b="6985"/>
+            <wp:wrapTopAndBottom/>
+            <wp:docPr id="7" name="Picture 7"/>
+            <wp:cNvGraphicFramePr>
+              <a:graphicFrameLocks xmlns:a="http://schemas.openxmlformats.org/drawingml/2006/main" noChangeAspect="1"/>
+            </wp:cNvGraphicFramePr>
+            <a:graphic xmlns:a="http://schemas.openxmlformats.org/drawingml/2006/main">
+              <a:graphicData uri="http://schemas.openxmlformats.org/drawingml/2006/picture">
+                <pic:pic xmlns:pic="http://schemas.openxmlformats.org/drawingml/2006/picture">
+                  <pic:nvPicPr>
+                    <pic:cNvPr id="1" name=""/>
+                    <pic:cNvPicPr/>
+                  </pic:nvPicPr>
+                  <pic:blipFill>
+                    <a:blip r:embed="rId12">
+                      <a:extLst>
+                        <a:ext uri="{28A0092B-C50C-407E-A947-70E740481C1C}">
+                          <a14:useLocalDpi xmlns:a14="http://schemas.microsoft.com/office/drawing/2010/main" val="0"/>
+                        </a:ext>
+                      </a:extLst>
+                    </a:blip>
+                    <a:stretch>
+                      <a:fillRect/>
+                    </a:stretch>
+                  </pic:blipFill>
+                  <pic:spPr>
+                    <a:xfrm>
+                      <a:off x="0" y="0"/>
+                      <a:ext cx="5943600" cy="3155315"/>
+                    </a:xfrm>
+                    <a:prstGeom prst="rect">
+                      <a:avLst/>
+                    </a:prstGeom>
+                  </pic:spPr>
+                </pic:pic>
+              </a:graphicData>
+            </a:graphic>
+          </wp:anchor>
+        </w:drawing>
+      </w:r>
+      <w:r>
+        <w:rPr>
+          <w:rFonts w:ascii="Arial" w:eastAsia="Times New Roman" w:hAnsi="Arial" w:cs="Arial"/>
+          <w:color w:val="202122"/>
+          <w:sz w:val="19"/>
+          <w:szCs w:val="19"/>
+        </w:rPr>
+        <w:drawing>
+          <wp:anchor distT="0" distB="0" distL="114300" distR="114300" simplePos="0" relativeHeight="251663360" behindDoc="0" locked="0" layoutInCell="1" allowOverlap="1" wp14:anchorId="50085460" wp14:editId="6A99CF06">
+            <wp:simplePos x="0" y="0"/>
+            <wp:positionH relativeFrom="margin">
+              <wp:align>right</wp:align>
+            </wp:positionH>
+            <wp:positionV relativeFrom="paragraph">
+              <wp:posOffset>58</wp:posOffset>
+            </wp:positionV>
+            <wp:extent cx="5943600" cy="2987675"/>
+            <wp:effectExtent l="0" t="0" r="0" b="3175"/>
+            <wp:wrapTopAndBottom/>
+            <wp:docPr id="6" name="Picture 6"/>
+            <wp:cNvGraphicFramePr>
+              <a:graphicFrameLocks xmlns:a="http://schemas.openxmlformats.org/drawingml/2006/main" noChangeAspect="1"/>
+            </wp:cNvGraphicFramePr>
+            <a:graphic xmlns:a="http://schemas.openxmlformats.org/drawingml/2006/main">
+              <a:graphicData uri="http://schemas.openxmlformats.org/drawingml/2006/picture">
+                <pic:pic xmlns:pic="http://schemas.openxmlformats.org/drawingml/2006/picture">
+                  <pic:nvPicPr>
+                    <pic:cNvPr id="1" name=""/>
+                    <pic:cNvPicPr/>
+                  </pic:nvPicPr>
+                  <pic:blipFill>
+                    <a:blip r:embed="rId13">
+                      <a:extLst>
+                        <a:ext uri="{28A0092B-C50C-407E-A947-70E740481C1C}">
+                          <a14:useLocalDpi xmlns:a14="http://schemas.microsoft.com/office/drawing/2010/main" val="0"/>
+                        </a:ext>
+                      </a:extLst>
+                    </a:blip>
+                    <a:stretch>
+                      <a:fillRect/>
+                    </a:stretch>
+                  </pic:blipFill>
+                  <pic:spPr>
+                    <a:xfrm>
+                      <a:off x="0" y="0"/>
+                      <a:ext cx="5943600" cy="2987675"/>
+                    </a:xfrm>
+                    <a:prstGeom prst="rect">
+                      <a:avLst/>
+                    </a:prstGeom>
+                  </pic:spPr>
+                </pic:pic>
+              </a:graphicData>
+            </a:graphic>
+          </wp:anchor>
+        </w:drawing>
+      </w:r>
+      <w:r>
+        <w:rPr>
+          <w:rFonts w:ascii="Arial" w:eastAsia="Times New Roman" w:hAnsi="Arial" w:cs="Arial"/>
+          <w:color w:val="202122"/>
+          <w:sz w:val="19"/>
+          <w:szCs w:val="19"/>
+        </w:rPr>
+        <w:t>Every hospital has data</w:t>
+      </w:r>
+      <w:r>
+        <w:rPr>
+          <w:rFonts w:ascii="Arial" w:eastAsia="Times New Roman" w:hAnsi="Arial" w:cs="Arial"/>
+          <w:color w:val="202122"/>
+          <w:sz w:val="19"/>
+          <w:szCs w:val="19"/>
+        </w:rPr>
+        <w:t xml:space="preserve"> (Name- Location -  Phone- Url Image)</w:t>
+      </w:r>
+    </w:p>
+    <w:p>
+      <w:pPr>
+        <w:shd w:val="clear" w:color="auto" w:fill="FFFFFF"/>
+        <w:spacing w:before="100" w:beforeAutospacing="1" w:after="24" w:line="240" w:lineRule="auto"/>
+        <w:rPr>
+          <w:rFonts w:ascii="Arial" w:eastAsia="Times New Roman" w:hAnsi="Arial" w:cs="Arial"/>
+          <w:color w:val="202122"/>
+          <w:sz w:val="19"/>
+          <w:szCs w:val="19"/>
+        </w:rPr>
+      </w:pPr>
+      <w:r>
+        <w:rPr>
+          <w:rFonts w:ascii="Arial" w:eastAsia="Times New Roman" w:hAnsi="Arial" w:cs="Arial"/>
+          <w:color w:val="202122"/>
+          <w:sz w:val="19"/>
+          <w:szCs w:val="19"/>
+        </w:rPr>
+        <w:t>every hospital has Image Url and invoked in our app in figruer()</w:t>
+      </w:r>
     </w:p>
     <w:p>
       <w:pPr>
@@ -2035,7 +1313,6 @@
         <w:rPr>
           <w:noProof/>
         </w:rPr>
-        <w:lastRenderedPageBreak/>
         <w:drawing>
           <wp:anchor distT="0" distB="0" distL="114300" distR="114300" simplePos="0" relativeHeight="251661312" behindDoc="0" locked="0" layoutInCell="1" allowOverlap="1" wp14:anchorId="3D7E2A2E" wp14:editId="2C24FB15">
             <wp:simplePos x="0" y="0"/>
@@ -2060,7 +1337,7 @@
                     <pic:cNvPicPr/>
                   </pic:nvPicPr>
                   <pic:blipFill>
-                    <a:blip r:embed="rId17" cstate="print">
+                    <a:blip r:embed="rId14" cstate="print">
                       <a:extLst>
                         <a:ext uri="{28A0092B-C50C-407E-A947-70E740481C1C}">
                           <a14:useLocalDpi xmlns:a14="http://schemas.microsoft.com/office/drawing/2010/main" val="0"/>
@@ -2129,16 +1406,7 @@
           <w:sz w:val="19"/>
           <w:szCs w:val="19"/>
         </w:rPr>
-        <w:t>Cloud Storage for Firebase is a powerful, simple, and cost-effective object storage service built for Google scale. The Firebase SDKs for Cloud Storage add Google security to file uploads and downloads for your Firebase apps, regardless of network quality.</w:t>
-      </w:r>
-      <w:r>
-        <w:rPr>
-          <w:rFonts w:ascii="Arial" w:eastAsia="Times New Roman" w:hAnsi="Arial" w:cs="Arial"/>
-          <w:color w:val="202122"/>
-          <w:sz w:val="19"/>
-          <w:szCs w:val="19"/>
-        </w:rPr>
-        <w:t xml:space="preserve"> </w:t>
+        <w:t xml:space="preserve">Cloud Storage for Firebase is a powerful, simple, and cost-effective object storage service built for Google scale. The Firebase SDKs for Cloud Storage add Google security to file uploads and downloads for your Firebase apps, regardless of network quality. </w:t>
       </w:r>
       <w:r>
         <w:rPr>
@@ -2166,67 +1434,164 @@
           <w:szCs w:val="19"/>
         </w:rPr>
         <w:br/>
-      </w:r>
-      <w:proofErr w:type="spellStart"/>
-      <w:r>
-        <w:rPr>
-          <w:rFonts w:ascii="Arial" w:eastAsia="Times New Roman" w:hAnsi="Arial" w:cs="Arial"/>
-          <w:color w:val="202122"/>
-          <w:sz w:val="19"/>
-          <w:szCs w:val="19"/>
-        </w:rPr>
-        <w:t>naser</w:t>
-      </w:r>
-      <w:proofErr w:type="spellEnd"/>
-      <w:r>
-        <w:rPr>
-          <w:rFonts w:ascii="Arial" w:eastAsia="Times New Roman" w:hAnsi="Arial" w:cs="Arial"/>
-          <w:color w:val="202122"/>
-          <w:sz w:val="19"/>
-          <w:szCs w:val="19"/>
-        </w:rPr>
-        <w:t xml:space="preserve"> </w:t>
-      </w:r>
-      <w:proofErr w:type="spellStart"/>
-      <w:r>
-        <w:rPr>
-          <w:rFonts w:ascii="Arial" w:eastAsia="Times New Roman" w:hAnsi="Arial" w:cs="Arial"/>
-          <w:color w:val="202122"/>
-          <w:sz w:val="19"/>
-          <w:szCs w:val="19"/>
-        </w:rPr>
-        <w:t>lw</w:t>
-      </w:r>
-      <w:proofErr w:type="spellEnd"/>
-      <w:r>
-        <w:rPr>
-          <w:rFonts w:ascii="Arial" w:eastAsia="Times New Roman" w:hAnsi="Arial" w:cs="Arial"/>
-          <w:color w:val="202122"/>
-          <w:sz w:val="19"/>
-          <w:szCs w:val="19"/>
-        </w:rPr>
-        <w:t xml:space="preserve"> 7abb </w:t>
-      </w:r>
-      <w:proofErr w:type="spellStart"/>
-      <w:r>
-        <w:rPr>
-          <w:rFonts w:ascii="Arial" w:eastAsia="Times New Roman" w:hAnsi="Arial" w:cs="Arial"/>
-          <w:color w:val="202122"/>
-          <w:sz w:val="19"/>
-          <w:szCs w:val="19"/>
-        </w:rPr>
-        <w:t>tdef</w:t>
-      </w:r>
-      <w:proofErr w:type="spellEnd"/>
-      <w:r>
-        <w:rPr>
-          <w:rFonts w:ascii="Arial" w:eastAsia="Times New Roman" w:hAnsi="Arial" w:cs="Arial"/>
-          <w:color w:val="202122"/>
-          <w:sz w:val="19"/>
-          <w:szCs w:val="19"/>
-        </w:rPr>
-        <w:t xml:space="preserve"> 7aga</w:t>
-      </w:r>
+        <w:t>naser lw 7abb tdef 7aga</w:t>
+      </w:r>
+    </w:p>
+    <w:p>
+      <w:pPr>
+        <w:shd w:val="clear" w:color="auto" w:fill="FFFFFF"/>
+        <w:spacing w:before="100" w:beforeAutospacing="1" w:after="24" w:line="240" w:lineRule="auto"/>
+        <w:rPr>
+          <w:rFonts w:ascii="Arial" w:eastAsia="Times New Roman" w:hAnsi="Arial" w:cs="Arial"/>
+          <w:color w:val="202122"/>
+          <w:sz w:val="19"/>
+          <w:szCs w:val="19"/>
+        </w:rPr>
+      </w:pPr>
+    </w:p>
+    <w:p>
+      <w:pPr>
+        <w:shd w:val="clear" w:color="auto" w:fill="FFFFFF"/>
+        <w:spacing w:before="100" w:beforeAutospacing="1" w:after="24" w:line="240" w:lineRule="auto"/>
+        <w:rPr>
+          <w:rFonts w:ascii="Arial" w:eastAsia="Times New Roman" w:hAnsi="Arial" w:cs="Arial"/>
+          <w:color w:val="202122"/>
+          <w:sz w:val="19"/>
+          <w:szCs w:val="19"/>
+        </w:rPr>
+      </w:pPr>
+    </w:p>
+    <w:p>
+      <w:pPr>
+        <w:shd w:val="clear" w:color="auto" w:fill="FFFFFF"/>
+        <w:spacing w:before="100" w:beforeAutospacing="1" w:after="24" w:line="240" w:lineRule="auto"/>
+        <w:rPr>
+          <w:rFonts w:ascii="Arial" w:eastAsia="Times New Roman" w:hAnsi="Arial" w:cs="Arial"/>
+          <w:color w:val="202122"/>
+          <w:sz w:val="19"/>
+          <w:szCs w:val="19"/>
+        </w:rPr>
+      </w:pPr>
+    </w:p>
+    <w:p>
+      <w:pPr>
+        <w:shd w:val="clear" w:color="auto" w:fill="FFFFFF"/>
+        <w:spacing w:before="100" w:beforeAutospacing="1" w:after="24" w:line="240" w:lineRule="auto"/>
+        <w:rPr>
+          <w:rFonts w:ascii="Arial" w:eastAsia="Times New Roman" w:hAnsi="Arial" w:cs="Arial"/>
+          <w:color w:val="202122"/>
+          <w:sz w:val="19"/>
+          <w:szCs w:val="19"/>
+        </w:rPr>
+      </w:pPr>
+    </w:p>
+    <w:p>
+      <w:pPr>
+        <w:shd w:val="clear" w:color="auto" w:fill="FFFFFF"/>
+        <w:spacing w:before="100" w:beforeAutospacing="1" w:after="24" w:line="240" w:lineRule="auto"/>
+        <w:rPr>
+          <w:rFonts w:ascii="Arial" w:eastAsia="Times New Roman" w:hAnsi="Arial" w:cs="Arial"/>
+          <w:color w:val="202122"/>
+          <w:sz w:val="19"/>
+          <w:szCs w:val="19"/>
+        </w:rPr>
+      </w:pPr>
+    </w:p>
+    <w:p>
+      <w:pPr>
+        <w:shd w:val="clear" w:color="auto" w:fill="FFFFFF"/>
+        <w:spacing w:before="100" w:beforeAutospacing="1" w:after="24" w:line="240" w:lineRule="auto"/>
+        <w:rPr>
+          <w:rFonts w:ascii="Arial" w:eastAsia="Times New Roman" w:hAnsi="Arial" w:cs="Arial"/>
+          <w:color w:val="202122"/>
+          <w:sz w:val="19"/>
+          <w:szCs w:val="19"/>
+        </w:rPr>
+      </w:pPr>
+    </w:p>
+    <w:p>
+      <w:pPr>
+        <w:shd w:val="clear" w:color="auto" w:fill="FFFFFF"/>
+        <w:spacing w:before="100" w:beforeAutospacing="1" w:after="24" w:line="240" w:lineRule="auto"/>
+        <w:rPr>
+          <w:rFonts w:ascii="Arial" w:eastAsia="Times New Roman" w:hAnsi="Arial" w:cs="Arial"/>
+          <w:color w:val="202122"/>
+          <w:sz w:val="19"/>
+          <w:szCs w:val="19"/>
+        </w:rPr>
+      </w:pPr>
+    </w:p>
+    <w:p>
+      <w:pPr>
+        <w:shd w:val="clear" w:color="auto" w:fill="FFFFFF"/>
+        <w:spacing w:before="100" w:beforeAutospacing="1" w:after="24" w:line="240" w:lineRule="auto"/>
+        <w:rPr>
+          <w:rFonts w:ascii="Arial" w:eastAsia="Times New Roman" w:hAnsi="Arial" w:cs="Arial"/>
+          <w:color w:val="202122"/>
+          <w:sz w:val="19"/>
+          <w:szCs w:val="19"/>
+        </w:rPr>
+      </w:pPr>
+    </w:p>
+    <w:p>
+      <w:pPr>
+        <w:shd w:val="clear" w:color="auto" w:fill="FFFFFF"/>
+        <w:spacing w:before="100" w:beforeAutospacing="1" w:after="24" w:line="240" w:lineRule="auto"/>
+        <w:rPr>
+          <w:rFonts w:ascii="Arial" w:eastAsia="Times New Roman" w:hAnsi="Arial" w:cs="Arial"/>
+          <w:color w:val="202122"/>
+          <w:sz w:val="19"/>
+          <w:szCs w:val="19"/>
+        </w:rPr>
+      </w:pPr>
+    </w:p>
+    <w:p>
+      <w:pPr>
+        <w:shd w:val="clear" w:color="auto" w:fill="FFFFFF"/>
+        <w:spacing w:before="100" w:beforeAutospacing="1" w:after="24" w:line="240" w:lineRule="auto"/>
+        <w:rPr>
+          <w:rFonts w:ascii="Arial" w:eastAsia="Times New Roman" w:hAnsi="Arial" w:cs="Arial"/>
+          <w:color w:val="202122"/>
+          <w:sz w:val="19"/>
+          <w:szCs w:val="19"/>
+        </w:rPr>
+      </w:pPr>
+    </w:p>
+    <w:p>
+      <w:pPr>
+        <w:shd w:val="clear" w:color="auto" w:fill="FFFFFF"/>
+        <w:spacing w:before="100" w:beforeAutospacing="1" w:after="24" w:line="240" w:lineRule="auto"/>
+        <w:rPr>
+          <w:rFonts w:ascii="Arial" w:eastAsia="Times New Roman" w:hAnsi="Arial" w:cs="Arial"/>
+          <w:color w:val="202122"/>
+          <w:sz w:val="19"/>
+          <w:szCs w:val="19"/>
+        </w:rPr>
+      </w:pPr>
+    </w:p>
+    <w:p>
+      <w:pPr>
+        <w:shd w:val="clear" w:color="auto" w:fill="FFFFFF"/>
+        <w:spacing w:before="100" w:beforeAutospacing="1" w:after="24" w:line="240" w:lineRule="auto"/>
+        <w:rPr>
+          <w:rFonts w:ascii="Arial" w:eastAsia="Times New Roman" w:hAnsi="Arial" w:cs="Arial"/>
+          <w:color w:val="202122"/>
+          <w:sz w:val="19"/>
+          <w:szCs w:val="19"/>
+        </w:rPr>
+      </w:pPr>
+    </w:p>
+    <w:p>
+      <w:pPr>
+        <w:shd w:val="clear" w:color="auto" w:fill="FFFFFF"/>
+        <w:spacing w:before="100" w:beforeAutospacing="1" w:after="24" w:line="240" w:lineRule="auto"/>
+        <w:rPr>
+          <w:rFonts w:ascii="Arial" w:eastAsia="Times New Roman" w:hAnsi="Arial" w:cs="Arial"/>
+          <w:color w:val="202122"/>
+          <w:sz w:val="19"/>
+          <w:szCs w:val="19"/>
+        </w:rPr>
+      </w:pPr>
     </w:p>
     <w:p>
       <w:pPr>
@@ -2255,172 +1620,410 @@
       </w:pPr>
     </w:p>
     <w:p>
-      <w:pPr>
-        <w:shd w:val="clear" w:color="auto" w:fill="FFFFFF"/>
-        <w:spacing w:before="100" w:beforeAutospacing="1" w:after="24" w:line="240" w:lineRule="auto"/>
-        <w:rPr>
-          <w:rFonts w:ascii="Arial" w:eastAsia="Times New Roman" w:hAnsi="Arial" w:cs="Arial"/>
-          <w:color w:val="202122"/>
-          <w:sz w:val="19"/>
-          <w:szCs w:val="19"/>
-        </w:rPr>
-      </w:pPr>
-    </w:p>
-    <w:p>
-      <w:pPr>
-        <w:shd w:val="clear" w:color="auto" w:fill="FFFFFF"/>
-        <w:spacing w:before="100" w:beforeAutospacing="1" w:after="24" w:line="240" w:lineRule="auto"/>
-        <w:rPr>
-          <w:rFonts w:ascii="Arial" w:eastAsia="Times New Roman" w:hAnsi="Arial" w:cs="Arial"/>
-          <w:color w:val="202122"/>
-          <w:sz w:val="19"/>
-          <w:szCs w:val="19"/>
-        </w:rPr>
-      </w:pPr>
-    </w:p>
-    <w:p>
-      <w:pPr>
-        <w:shd w:val="clear" w:color="auto" w:fill="FFFFFF"/>
-        <w:spacing w:before="100" w:beforeAutospacing="1" w:after="24" w:line="240" w:lineRule="auto"/>
-        <w:rPr>
-          <w:rFonts w:ascii="Arial" w:eastAsia="Times New Roman" w:hAnsi="Arial" w:cs="Arial"/>
-          <w:color w:val="202122"/>
-          <w:sz w:val="19"/>
-          <w:szCs w:val="19"/>
-        </w:rPr>
-      </w:pPr>
-    </w:p>
-    <w:p>
-      <w:pPr>
-        <w:shd w:val="clear" w:color="auto" w:fill="FFFFFF"/>
-        <w:spacing w:before="100" w:beforeAutospacing="1" w:after="24" w:line="240" w:lineRule="auto"/>
-        <w:rPr>
-          <w:rFonts w:ascii="Arial" w:eastAsia="Times New Roman" w:hAnsi="Arial" w:cs="Arial"/>
-          <w:color w:val="202122"/>
-          <w:sz w:val="19"/>
-          <w:szCs w:val="19"/>
-        </w:rPr>
-      </w:pPr>
-    </w:p>
-    <w:p>
-      <w:pPr>
-        <w:shd w:val="clear" w:color="auto" w:fill="FFFFFF"/>
-        <w:spacing w:before="100" w:beforeAutospacing="1" w:after="24" w:line="240" w:lineRule="auto"/>
-        <w:rPr>
-          <w:rFonts w:ascii="Arial" w:eastAsia="Times New Roman" w:hAnsi="Arial" w:cs="Arial"/>
-          <w:color w:val="202122"/>
-          <w:sz w:val="19"/>
-          <w:szCs w:val="19"/>
-        </w:rPr>
-      </w:pPr>
-    </w:p>
-    <w:p>
-      <w:pPr>
-        <w:shd w:val="clear" w:color="auto" w:fill="FFFFFF"/>
-        <w:spacing w:before="100" w:beforeAutospacing="1" w:after="24" w:line="240" w:lineRule="auto"/>
-        <w:rPr>
-          <w:rFonts w:ascii="Arial" w:eastAsia="Times New Roman" w:hAnsi="Arial" w:cs="Arial"/>
-          <w:color w:val="202122"/>
-          <w:sz w:val="19"/>
-          <w:szCs w:val="19"/>
-        </w:rPr>
-      </w:pPr>
-    </w:p>
-    <w:p>
-      <w:pPr>
-        <w:shd w:val="clear" w:color="auto" w:fill="FFFFFF"/>
-        <w:spacing w:before="100" w:beforeAutospacing="1" w:after="24" w:line="240" w:lineRule="auto"/>
-        <w:rPr>
-          <w:rFonts w:ascii="Arial" w:eastAsia="Times New Roman" w:hAnsi="Arial" w:cs="Arial"/>
-          <w:color w:val="202122"/>
-          <w:sz w:val="19"/>
-          <w:szCs w:val="19"/>
-        </w:rPr>
-      </w:pPr>
-    </w:p>
-    <w:p>
-      <w:pPr>
-        <w:shd w:val="clear" w:color="auto" w:fill="FFFFFF"/>
-        <w:spacing w:before="100" w:beforeAutospacing="1" w:after="24" w:line="240" w:lineRule="auto"/>
-        <w:rPr>
-          <w:rFonts w:ascii="Arial" w:eastAsia="Times New Roman" w:hAnsi="Arial" w:cs="Arial"/>
-          <w:color w:val="202122"/>
-          <w:sz w:val="19"/>
-          <w:szCs w:val="19"/>
-        </w:rPr>
-      </w:pPr>
-    </w:p>
-    <w:p>
-      <w:pPr>
-        <w:shd w:val="clear" w:color="auto" w:fill="FFFFFF"/>
-        <w:spacing w:before="100" w:beforeAutospacing="1" w:after="24" w:line="240" w:lineRule="auto"/>
-        <w:rPr>
-          <w:rFonts w:ascii="Arial" w:eastAsia="Times New Roman" w:hAnsi="Arial" w:cs="Arial"/>
-          <w:color w:val="202122"/>
-          <w:sz w:val="19"/>
-          <w:szCs w:val="19"/>
-        </w:rPr>
-      </w:pPr>
-    </w:p>
-    <w:p>
-      <w:pPr>
-        <w:shd w:val="clear" w:color="auto" w:fill="FFFFFF"/>
-        <w:spacing w:before="100" w:beforeAutospacing="1" w:after="24" w:line="240" w:lineRule="auto"/>
-        <w:rPr>
-          <w:rFonts w:ascii="Arial" w:eastAsia="Times New Roman" w:hAnsi="Arial" w:cs="Arial"/>
-          <w:color w:val="202122"/>
-          <w:sz w:val="19"/>
-          <w:szCs w:val="19"/>
-        </w:rPr>
-      </w:pPr>
-    </w:p>
-    <w:p>
-      <w:pPr>
-        <w:shd w:val="clear" w:color="auto" w:fill="FFFFFF"/>
-        <w:spacing w:before="100" w:beforeAutospacing="1" w:after="24" w:line="240" w:lineRule="auto"/>
-        <w:rPr>
-          <w:rFonts w:ascii="Arial" w:eastAsia="Times New Roman" w:hAnsi="Arial" w:cs="Arial"/>
-          <w:color w:val="202122"/>
-          <w:sz w:val="19"/>
-          <w:szCs w:val="19"/>
-        </w:rPr>
-      </w:pPr>
-    </w:p>
-    <w:p>
-      <w:pPr>
-        <w:shd w:val="clear" w:color="auto" w:fill="FFFFFF"/>
-        <w:spacing w:before="100" w:beforeAutospacing="1" w:after="24" w:line="240" w:lineRule="auto"/>
-        <w:rPr>
-          <w:rFonts w:ascii="Arial" w:eastAsia="Times New Roman" w:hAnsi="Arial" w:cs="Arial"/>
-          <w:color w:val="202122"/>
-          <w:sz w:val="19"/>
-          <w:szCs w:val="19"/>
-        </w:rPr>
-      </w:pPr>
-    </w:p>
-    <w:p>
-      <w:pPr>
-        <w:shd w:val="clear" w:color="auto" w:fill="FFFFFF"/>
-        <w:spacing w:before="100" w:beforeAutospacing="1" w:after="24" w:line="240" w:lineRule="auto"/>
-        <w:rPr>
-          <w:rFonts w:ascii="Arial" w:eastAsia="Times New Roman" w:hAnsi="Arial" w:cs="Arial"/>
-          <w:color w:val="202122"/>
-          <w:sz w:val="19"/>
-          <w:szCs w:val="19"/>
-        </w:rPr>
-      </w:pPr>
-    </w:p>
-    <w:p>
-      <w:pPr>
-        <w:shd w:val="clear" w:color="auto" w:fill="FFFFFF"/>
-        <w:spacing w:before="100" w:beforeAutospacing="1" w:after="24" w:line="240" w:lineRule="auto"/>
-        <w:rPr>
-          <w:rFonts w:ascii="Arial" w:eastAsia="Times New Roman" w:hAnsi="Arial" w:cs="Arial"/>
-          <w:color w:val="202122"/>
-          <w:sz w:val="19"/>
-          <w:szCs w:val="19"/>
-        </w:rPr>
-      </w:pPr>
+      <w:r>
+        <w:t>References</w:t>
+      </w:r>
+    </w:p>
+    <w:p>
+      <w:pPr>
+        <w:numPr>
+          <w:ilvl w:val="0"/>
+          <w:numId w:val="1"/>
+        </w:numPr>
+        <w:shd w:val="clear" w:color="auto" w:fill="EAF3FF"/>
+        <w:spacing w:before="100" w:beforeAutospacing="1" w:after="24" w:line="240" w:lineRule="auto"/>
+        <w:ind w:left="768"/>
+        <w:rPr>
+          <w:rFonts w:ascii="Arial" w:eastAsia="Times New Roman" w:hAnsi="Arial" w:cs="Arial"/>
+          <w:color w:val="202122"/>
+          <w:sz w:val="19"/>
+          <w:szCs w:val="19"/>
+        </w:rPr>
+      </w:pPr>
+      <w:r>
+        <w:rPr>
+          <w:rFonts w:ascii="Arial" w:eastAsia="Times New Roman" w:hAnsi="Arial" w:cs="Arial"/>
+          <w:color w:val="202122"/>
+          <w:sz w:val="19"/>
+          <w:szCs w:val="19"/>
+        </w:rPr>
+        <w:t> </w:t>
+      </w:r>
+      <w:hyperlink r:id="rId15" w:history="1">
+        <w:r>
+          <w:rPr>
+            <w:rFonts w:ascii="Arial" w:eastAsia="Times New Roman" w:hAnsi="Arial" w:cs="Arial"/>
+            <w:i/>
+            <w:iCs/>
+            <w:color w:val="3366BB"/>
+            <w:sz w:val="19"/>
+            <w:szCs w:val="19"/>
+            <w:u w:val="single"/>
+          </w:rPr>
+          <w:t>"Google's Android OS: Past, Present, and Future"</w:t>
+        </w:r>
+      </w:hyperlink>
+      <w:r>
+        <w:rPr>
+          <w:rFonts w:ascii="Arial" w:eastAsia="Times New Roman" w:hAnsi="Arial" w:cs="Arial"/>
+          <w:i/>
+          <w:iCs/>
+          <w:color w:val="202122"/>
+          <w:sz w:val="19"/>
+          <w:szCs w:val="19"/>
+        </w:rPr>
+        <w:t>. PhoneArena. August 18, 2011. </w:t>
+      </w:r>
+      <w:hyperlink r:id="rId16" w:history="1">
+        <w:r>
+          <w:rPr>
+            <w:rFonts w:ascii="Arial" w:eastAsia="Times New Roman" w:hAnsi="Arial" w:cs="Arial"/>
+            <w:i/>
+            <w:iCs/>
+            <w:color w:val="3366BB"/>
+            <w:sz w:val="19"/>
+            <w:szCs w:val="19"/>
+            <w:u w:val="single"/>
+          </w:rPr>
+          <w:t>Archived</w:t>
+        </w:r>
+      </w:hyperlink>
+      <w:r>
+        <w:rPr>
+          <w:rFonts w:ascii="Arial" w:eastAsia="Times New Roman" w:hAnsi="Arial" w:cs="Arial"/>
+          <w:i/>
+          <w:iCs/>
+          <w:color w:val="202122"/>
+          <w:sz w:val="19"/>
+          <w:szCs w:val="19"/>
+        </w:rPr>
+        <w:t> from the original on March 13, 2017. Retrieved March 12, 2017.</w:t>
+      </w:r>
+    </w:p>
+    <w:p>
+      <w:pPr>
+        <w:numPr>
+          <w:ilvl w:val="0"/>
+          <w:numId w:val="1"/>
+        </w:numPr>
+        <w:shd w:val="clear" w:color="auto" w:fill="EAF3FF"/>
+        <w:spacing w:before="100" w:beforeAutospacing="1" w:after="24" w:line="240" w:lineRule="auto"/>
+        <w:rPr>
+          <w:rFonts w:ascii="Arial" w:eastAsia="Times New Roman" w:hAnsi="Arial" w:cs="Arial"/>
+          <w:color w:val="202122"/>
+          <w:sz w:val="19"/>
+          <w:szCs w:val="19"/>
+        </w:rPr>
+      </w:pPr>
+      <w:r>
+        <w:rPr>
+          <w:rFonts w:ascii="Arial" w:eastAsia="Times New Roman" w:hAnsi="Arial" w:cs="Arial"/>
+          <w:color w:val="202122"/>
+          <w:sz w:val="19"/>
+          <w:szCs w:val="19"/>
+        </w:rPr>
+        <w:t> </w:t>
+      </w:r>
+      <w:hyperlink r:id="rId17" w:history="1">
+        <w:r>
+          <w:rPr>
+            <w:rFonts w:ascii="Arial" w:eastAsia="Times New Roman" w:hAnsi="Arial" w:cs="Arial"/>
+            <w:i/>
+            <w:iCs/>
+            <w:color w:val="3366BB"/>
+            <w:sz w:val="19"/>
+            <w:szCs w:val="19"/>
+            <w:u w:val="single"/>
+          </w:rPr>
+          <w:t>"Is Android Really Open Source? And Does It Even Matter?"</w:t>
+        </w:r>
+      </w:hyperlink>
+      <w:r>
+        <w:rPr>
+          <w:rFonts w:ascii="Arial" w:eastAsia="Times New Roman" w:hAnsi="Arial" w:cs="Arial"/>
+          <w:i/>
+          <w:iCs/>
+          <w:color w:val="202122"/>
+          <w:sz w:val="19"/>
+          <w:szCs w:val="19"/>
+        </w:rPr>
+        <w:t>. MakeUseOf. March 28, 2016.</w:t>
+      </w:r>
+    </w:p>
+    <w:p>
+      <w:pPr>
+        <w:numPr>
+          <w:ilvl w:val="0"/>
+          <w:numId w:val="1"/>
+        </w:numPr>
+        <w:shd w:val="clear" w:color="auto" w:fill="EAF3FF"/>
+        <w:spacing w:before="100" w:beforeAutospacing="1" w:after="24" w:line="240" w:lineRule="auto"/>
+        <w:rPr>
+          <w:rFonts w:ascii="Arial" w:eastAsia="Times New Roman" w:hAnsi="Arial" w:cs="Arial"/>
+          <w:color w:val="202122"/>
+          <w:sz w:val="19"/>
+          <w:szCs w:val="19"/>
+        </w:rPr>
+      </w:pPr>
+      <w:r>
+        <w:rPr>
+          <w:rFonts w:ascii="Arial" w:eastAsia="Times New Roman" w:hAnsi="Arial" w:cs="Arial"/>
+          <w:color w:val="202122"/>
+          <w:sz w:val="19"/>
+          <w:szCs w:val="19"/>
+        </w:rPr>
+        <w:t> </w:t>
+      </w:r>
+      <w:hyperlink r:id="rId18" w:history="1">
+        <w:r>
+          <w:rPr>
+            <w:rFonts w:ascii="Arial" w:eastAsia="Times New Roman" w:hAnsi="Arial" w:cs="Arial"/>
+            <w:i/>
+            <w:iCs/>
+            <w:color w:val="3366BB"/>
+            <w:sz w:val="19"/>
+            <w:szCs w:val="19"/>
+            <w:u w:val="single"/>
+          </w:rPr>
+          <w:t>"Android – Google Mobile Services"</w:t>
+        </w:r>
+      </w:hyperlink>
+      <w:r>
+        <w:rPr>
+          <w:rFonts w:ascii="Arial" w:eastAsia="Times New Roman" w:hAnsi="Arial" w:cs="Arial"/>
+          <w:i/>
+          <w:iCs/>
+          <w:color w:val="202122"/>
+          <w:sz w:val="19"/>
+          <w:szCs w:val="19"/>
+        </w:rPr>
+        <w:t>. Android. Retrieved October 21, 2018. While the Android Open Source Project (AOSP) provides common, device-level functionalities such as email and calling, GMS is not part of AOSP. GMS is only available through a license with Google [..] We ask GMS partners to pass a simple compatibility test and adhere to our compatibility requirements for their Android devices.</w:t>
+      </w:r>
+      <w:r>
+        <w:rPr>
+          <w:rFonts w:ascii="Arial" w:eastAsia="Times New Roman" w:hAnsi="Arial" w:cs="Arial"/>
+          <w:color w:val="202122"/>
+          <w:sz w:val="19"/>
+          <w:szCs w:val="19"/>
+        </w:rPr>
+        <w:t>”</w:t>
+      </w:r>
+    </w:p>
+    <w:p>
+      <w:pPr>
+        <w:numPr>
+          <w:ilvl w:val="0"/>
+          <w:numId w:val="1"/>
+        </w:numPr>
+        <w:shd w:val="clear" w:color="auto" w:fill="EAF3FF"/>
+        <w:spacing w:before="100" w:beforeAutospacing="1" w:after="24" w:line="240" w:lineRule="auto"/>
+        <w:rPr>
+          <w:rFonts w:ascii="Arial" w:eastAsia="Times New Roman" w:hAnsi="Arial" w:cs="Arial"/>
+          <w:color w:val="202122"/>
+          <w:sz w:val="19"/>
+          <w:szCs w:val="19"/>
+        </w:rPr>
+      </w:pPr>
+      <w:r>
+        <w:rPr>
+          <w:rFonts w:ascii="Arial" w:hAnsi="Arial" w:cs="Arial"/>
+          <w:color w:val="202122"/>
+          <w:sz w:val="19"/>
+          <w:szCs w:val="19"/>
+          <w:shd w:val="clear" w:color="auto" w:fill="EAF3FF"/>
+        </w:rPr>
+        <w:t>Hughes, Terry (July 28, 2014). </w:t>
+      </w:r>
+      <w:hyperlink r:id="rId19" w:history="1">
+        <w:r>
+          <w:rPr>
+            <w:rStyle w:val="Hyperlink"/>
+            <w:rFonts w:ascii="Arial" w:hAnsi="Arial" w:cs="Arial"/>
+            <w:color w:val="3366BB"/>
+            <w:sz w:val="19"/>
+            <w:szCs w:val="19"/>
+            <w:u w:val="none"/>
+            <w:shd w:val="clear" w:color="auto" w:fill="EAF3FF"/>
+          </w:rPr>
+          <w:t>"Google and Android Are Not the Same... and That's a Good Thing"</w:t>
+        </w:r>
+      </w:hyperlink>
+      <w:r>
+        <w:rPr>
+          <w:rFonts w:ascii="Arial" w:hAnsi="Arial" w:cs="Arial"/>
+          <w:color w:val="202122"/>
+          <w:sz w:val="19"/>
+          <w:szCs w:val="19"/>
+          <w:shd w:val="clear" w:color="auto" w:fill="EAF3FF"/>
+        </w:rPr>
+        <w:t>. </w:t>
+      </w:r>
+      <w:r>
+        <w:rPr>
+          <w:rFonts w:ascii="Arial" w:hAnsi="Arial" w:cs="Arial"/>
+          <w:i/>
+          <w:iCs/>
+          <w:color w:val="202122"/>
+          <w:sz w:val="19"/>
+          <w:szCs w:val="19"/>
+          <w:shd w:val="clear" w:color="auto" w:fill="EAF3FF"/>
+        </w:rPr>
+        <w:t>App Developer Magazine</w:t>
+      </w:r>
+      <w:r>
+        <w:rPr>
+          <w:rStyle w:val="reference-accessdate"/>
+          <w:rFonts w:ascii="Arial" w:hAnsi="Arial" w:cs="Arial"/>
+          <w:color w:val="202122"/>
+          <w:sz w:val="19"/>
+          <w:szCs w:val="19"/>
+          <w:shd w:val="clear" w:color="auto" w:fill="EAF3FF"/>
+        </w:rPr>
+        <w:t>. Retrieved </w:t>
+      </w:r>
+      <w:r>
+        <w:rPr>
+          <w:rStyle w:val="nowrap"/>
+          <w:rFonts w:ascii="Arial" w:hAnsi="Arial" w:cs="Arial"/>
+          <w:color w:val="202122"/>
+          <w:sz w:val="19"/>
+          <w:szCs w:val="19"/>
+          <w:shd w:val="clear" w:color="auto" w:fill="EAF3FF"/>
+        </w:rPr>
+        <w:t>July 29,</w:t>
+      </w:r>
+      <w:r>
+        <w:rPr>
+          <w:rStyle w:val="reference-accessdate"/>
+          <w:rFonts w:ascii="Arial" w:hAnsi="Arial" w:cs="Arial"/>
+          <w:color w:val="202122"/>
+          <w:sz w:val="19"/>
+          <w:szCs w:val="19"/>
+          <w:shd w:val="clear" w:color="auto" w:fill="EAF3FF"/>
+        </w:rPr>
+        <w:t> 2020</w:t>
+      </w:r>
+      <w:r>
+        <w:rPr>
+          <w:rFonts w:ascii="Arial" w:hAnsi="Arial" w:cs="Arial"/>
+          <w:color w:val="202122"/>
+          <w:sz w:val="19"/>
+          <w:szCs w:val="19"/>
+          <w:shd w:val="clear" w:color="auto" w:fill="EAF3FF"/>
+        </w:rPr>
+        <w:t>.</w:t>
+      </w:r>
+    </w:p>
+    <w:p>
+      <w:pPr>
+        <w:numPr>
+          <w:ilvl w:val="0"/>
+          <w:numId w:val="1"/>
+        </w:numPr>
+        <w:shd w:val="clear" w:color="auto" w:fill="EAF3FF"/>
+        <w:spacing w:before="100" w:beforeAutospacing="1" w:after="24" w:line="240" w:lineRule="auto"/>
+        <w:rPr>
+          <w:rFonts w:ascii="Arial" w:eastAsia="Times New Roman" w:hAnsi="Arial" w:cs="Arial"/>
+          <w:color w:val="202122"/>
+          <w:sz w:val="19"/>
+          <w:szCs w:val="19"/>
+        </w:rPr>
+      </w:pPr>
+      <w:r>
+        <w:rPr>
+          <w:rFonts w:ascii="Arial" w:eastAsia="Times New Roman" w:hAnsi="Arial" w:cs="Arial"/>
+          <w:color w:val="202122"/>
+          <w:sz w:val="19"/>
+          <w:szCs w:val="19"/>
+        </w:rPr>
+        <w:t> </w:t>
+      </w:r>
+      <w:hyperlink r:id="rId20" w:history="1">
+        <w:r>
+          <w:rPr>
+            <w:rFonts w:ascii="Arial" w:eastAsia="Times New Roman" w:hAnsi="Arial" w:cs="Arial"/>
+            <w:i/>
+            <w:iCs/>
+            <w:color w:val="3366BB"/>
+            <w:sz w:val="19"/>
+            <w:szCs w:val="19"/>
+            <w:u w:val="single"/>
+          </w:rPr>
+          <w:t>"Frequently Asked Questions"</w:t>
+        </w:r>
+      </w:hyperlink>
+      <w:r>
+        <w:rPr>
+          <w:rFonts w:ascii="Arial" w:eastAsia="Times New Roman" w:hAnsi="Arial" w:cs="Arial"/>
+          <w:i/>
+          <w:iCs/>
+          <w:color w:val="202122"/>
+          <w:sz w:val="19"/>
+          <w:szCs w:val="19"/>
+        </w:rPr>
+        <w:t>. Android Open Source Project. Retrieved January 4, 2021.</w:t>
+      </w:r>
+    </w:p>
+    <w:p>
+      <w:pPr>
+        <w:numPr>
+          <w:ilvl w:val="0"/>
+          <w:numId w:val="1"/>
+        </w:numPr>
+        <w:shd w:val="clear" w:color="auto" w:fill="FFFFFF"/>
+        <w:spacing w:before="100" w:beforeAutospacing="1" w:after="24" w:line="240" w:lineRule="auto"/>
+        <w:rPr>
+          <w:rFonts w:ascii="Arial" w:eastAsia="Times New Roman" w:hAnsi="Arial" w:cs="Arial"/>
+          <w:color w:val="202122"/>
+          <w:sz w:val="19"/>
+          <w:szCs w:val="19"/>
+        </w:rPr>
+      </w:pPr>
+      <w:r>
+        <w:rPr>
+          <w:rFonts w:ascii="Arial" w:eastAsia="Times New Roman" w:hAnsi="Arial" w:cs="Arial"/>
+          <w:color w:val="202122"/>
+          <w:sz w:val="19"/>
+          <w:szCs w:val="19"/>
+        </w:rPr>
+        <w:t> </w:t>
+      </w:r>
+      <w:r>
+        <w:rPr>
+          <w:rFonts w:ascii="Arial" w:eastAsia="Times New Roman" w:hAnsi="Arial" w:cs="Arial"/>
+          <w:i/>
+          <w:iCs/>
+          <w:color w:val="202122"/>
+          <w:sz w:val="19"/>
+          <w:szCs w:val="19"/>
+        </w:rPr>
+        <w:t>Simon, Michael (December 26, 2016). </w:t>
+      </w:r>
+      <w:hyperlink r:id="rId21" w:history="1">
+        <w:r>
+          <w:rPr>
+            <w:rFonts w:ascii="Arial" w:eastAsia="Times New Roman" w:hAnsi="Arial" w:cs="Arial"/>
+            <w:i/>
+            <w:iCs/>
+            <w:color w:val="3366BB"/>
+            <w:sz w:val="19"/>
+            <w:szCs w:val="19"/>
+            <w:u w:val="single"/>
+          </w:rPr>
+          <w:t>"With Cyanogen dead, Google's control over Android is tighter than ever"</w:t>
+        </w:r>
+      </w:hyperlink>
+      <w:r>
+        <w:rPr>
+          <w:rFonts w:ascii="Arial" w:eastAsia="Times New Roman" w:hAnsi="Arial" w:cs="Arial"/>
+          <w:i/>
+          <w:iCs/>
+          <w:color w:val="202122"/>
+          <w:sz w:val="19"/>
+          <w:szCs w:val="19"/>
+        </w:rPr>
+        <w:t>. www.greenbot.com. Retrieved January 4, 2021.</w:t>
+      </w:r>
     </w:p>
     <w:p>
       <w:pPr>

</xml_diff>